<commit_message>
Documentación y Branding, uso de colores Martin Poot (Detalles)
</commit_message>
<xml_diff>
--- a/Documentación & Branding GGSKINS.docx
+++ b/Documentación & Branding GGSKINS.docx
@@ -34,12 +34,12 @@
             <wp:extent cx="5943600" cy="2447365"/>
             <wp:effectExtent b="0" l="0" r="0" t="0"/>
             <wp:wrapSquare wrapText="bothSides" distB="114300" distT="114300" distL="114300" distR="114300"/>
-            <wp:docPr id="5" name="image4.png"/>
+            <wp:docPr id="7" name="image3.png"/>
             <a:graphic>
               <a:graphicData uri="http://schemas.openxmlformats.org/drawingml/2006/picture">
                 <pic:pic>
                   <pic:nvPicPr>
-                    <pic:cNvPr id="0" name="image4.png"/>
+                    <pic:cNvPr id="0" name="image3.png"/>
                     <pic:cNvPicPr preferRelativeResize="0"/>
                   </pic:nvPicPr>
                   <pic:blipFill>
@@ -397,7 +397,19 @@
             </w:tabs>
             <w:spacing w:before="80" w:line="240" w:lineRule="auto"/>
             <w:ind w:left="0" w:firstLine="0"/>
-            <w:rPr/>
+            <w:rPr>
+              <w:rFonts w:ascii="Arial" w:cs="Arial" w:eastAsia="Arial" w:hAnsi="Arial"/>
+              <w:b w:val="1"/>
+              <w:i w:val="0"/>
+              <w:smallCaps w:val="0"/>
+              <w:strike w:val="0"/>
+              <w:color w:val="000000"/>
+              <w:sz w:val="22"/>
+              <w:szCs w:val="22"/>
+              <w:u w:val="none"/>
+              <w:shd w:fill="auto" w:val="clear"/>
+              <w:vertAlign w:val="baseline"/>
+            </w:rPr>
           </w:pPr>
           <w:r>
             <w:fldChar w:fldCharType="begin"/>
@@ -407,7 +419,17 @@
           <w:hyperlink w:anchor="_p40d7t1ubmns">
             <w:r>
               <w:rPr>
+                <w:rFonts w:ascii="Arial" w:cs="Arial" w:eastAsia="Arial" w:hAnsi="Arial"/>
                 <w:b w:val="1"/>
+                <w:i w:val="0"/>
+                <w:smallCaps w:val="0"/>
+                <w:strike w:val="0"/>
+                <w:color w:val="000000"/>
+                <w:sz w:val="22"/>
+                <w:szCs w:val="22"/>
+                <w:u w:val="none"/>
+                <w:shd w:fill="auto" w:val="clear"/>
+                <w:vertAlign w:val="baseline"/>
                 <w:rtl w:val="0"/>
               </w:rPr>
               <w:t xml:space="preserve">1.- Introducción</w:t>
@@ -415,7 +437,17 @@
           </w:hyperlink>
           <w:r>
             <w:rPr>
+              <w:rFonts w:ascii="Arial" w:cs="Arial" w:eastAsia="Arial" w:hAnsi="Arial"/>
               <w:b w:val="1"/>
+              <w:i w:val="0"/>
+              <w:smallCaps w:val="0"/>
+              <w:strike w:val="0"/>
+              <w:color w:val="000000"/>
+              <w:sz w:val="22"/>
+              <w:szCs w:val="22"/>
+              <w:u w:val="none"/>
+              <w:shd w:fill="auto" w:val="clear"/>
+              <w:vertAlign w:val="baseline"/>
               <w:rtl w:val="0"/>
             </w:rPr>
             <w:tab/>
@@ -427,7 +459,17 @@
           </w:r>
           <w:r>
             <w:rPr>
+              <w:rFonts w:ascii="Arial" w:cs="Arial" w:eastAsia="Arial" w:hAnsi="Arial"/>
               <w:b w:val="1"/>
+              <w:i w:val="0"/>
+              <w:smallCaps w:val="0"/>
+              <w:strike w:val="0"/>
+              <w:color w:val="000000"/>
+              <w:sz w:val="22"/>
+              <w:szCs w:val="22"/>
+              <w:u w:val="none"/>
+              <w:shd w:fill="auto" w:val="clear"/>
+              <w:vertAlign w:val="baseline"/>
               <w:rtl w:val="0"/>
             </w:rPr>
             <w:t xml:space="preserve">3</w:t>
@@ -448,11 +490,34 @@
             </w:tabs>
             <w:spacing w:before="60" w:line="240" w:lineRule="auto"/>
             <w:ind w:left="360" w:firstLine="0"/>
-            <w:rPr/>
+            <w:rPr>
+              <w:rFonts w:ascii="Arial" w:cs="Arial" w:eastAsia="Arial" w:hAnsi="Arial"/>
+              <w:b w:val="0"/>
+              <w:i w:val="0"/>
+              <w:smallCaps w:val="0"/>
+              <w:strike w:val="0"/>
+              <w:color w:val="000000"/>
+              <w:sz w:val="22"/>
+              <w:szCs w:val="22"/>
+              <w:u w:val="none"/>
+              <w:shd w:fill="auto" w:val="clear"/>
+              <w:vertAlign w:val="baseline"/>
+            </w:rPr>
           </w:pPr>
           <w:hyperlink w:anchor="_wew2ar2g33y3">
             <w:r>
               <w:rPr>
+                <w:rFonts w:ascii="Arial" w:cs="Arial" w:eastAsia="Arial" w:hAnsi="Arial"/>
+                <w:b w:val="0"/>
+                <w:i w:val="0"/>
+                <w:smallCaps w:val="0"/>
+                <w:strike w:val="0"/>
+                <w:color w:val="000000"/>
+                <w:sz w:val="22"/>
+                <w:szCs w:val="22"/>
+                <w:u w:val="none"/>
+                <w:shd w:fill="auto" w:val="clear"/>
+                <w:vertAlign w:val="baseline"/>
                 <w:rtl w:val="0"/>
               </w:rPr>
               <w:t xml:space="preserve">1.1.- Objetivo</w:t>
@@ -460,6 +525,17 @@
           </w:hyperlink>
           <w:r>
             <w:rPr>
+              <w:rFonts w:ascii="Arial" w:cs="Arial" w:eastAsia="Arial" w:hAnsi="Arial"/>
+              <w:b w:val="0"/>
+              <w:i w:val="0"/>
+              <w:smallCaps w:val="0"/>
+              <w:strike w:val="0"/>
+              <w:color w:val="000000"/>
+              <w:sz w:val="22"/>
+              <w:szCs w:val="22"/>
+              <w:u w:val="none"/>
+              <w:shd w:fill="auto" w:val="clear"/>
+              <w:vertAlign w:val="baseline"/>
               <w:rtl w:val="0"/>
             </w:rPr>
             <w:tab/>
@@ -471,6 +547,17 @@
           </w:r>
           <w:r>
             <w:rPr>
+              <w:rFonts w:ascii="Arial" w:cs="Arial" w:eastAsia="Arial" w:hAnsi="Arial"/>
+              <w:b w:val="0"/>
+              <w:i w:val="0"/>
+              <w:smallCaps w:val="0"/>
+              <w:strike w:val="0"/>
+              <w:color w:val="000000"/>
+              <w:sz w:val="22"/>
+              <w:szCs w:val="22"/>
+              <w:u w:val="none"/>
+              <w:shd w:fill="auto" w:val="clear"/>
+              <w:vertAlign w:val="baseline"/>
               <w:rtl w:val="0"/>
             </w:rPr>
             <w:t xml:space="preserve">3</w:t>
@@ -491,11 +578,34 @@
             </w:tabs>
             <w:spacing w:before="60" w:line="240" w:lineRule="auto"/>
             <w:ind w:left="360" w:firstLine="0"/>
-            <w:rPr/>
+            <w:rPr>
+              <w:rFonts w:ascii="Arial" w:cs="Arial" w:eastAsia="Arial" w:hAnsi="Arial"/>
+              <w:b w:val="0"/>
+              <w:i w:val="0"/>
+              <w:smallCaps w:val="0"/>
+              <w:strike w:val="0"/>
+              <w:color w:val="000000"/>
+              <w:sz w:val="22"/>
+              <w:szCs w:val="22"/>
+              <w:u w:val="none"/>
+              <w:shd w:fill="auto" w:val="clear"/>
+              <w:vertAlign w:val="baseline"/>
+            </w:rPr>
           </w:pPr>
           <w:hyperlink w:anchor="_7ohuzxbjvdav">
             <w:r>
               <w:rPr>
+                <w:rFonts w:ascii="Arial" w:cs="Arial" w:eastAsia="Arial" w:hAnsi="Arial"/>
+                <w:b w:val="0"/>
+                <w:i w:val="0"/>
+                <w:smallCaps w:val="0"/>
+                <w:strike w:val="0"/>
+                <w:color w:val="000000"/>
+                <w:sz w:val="22"/>
+                <w:szCs w:val="22"/>
+                <w:u w:val="none"/>
+                <w:shd w:fill="auto" w:val="clear"/>
+                <w:vertAlign w:val="baseline"/>
                 <w:rtl w:val="0"/>
               </w:rPr>
               <w:t xml:space="preserve">1.2.- Alcance</w:t>
@@ -503,6 +613,17 @@
           </w:hyperlink>
           <w:r>
             <w:rPr>
+              <w:rFonts w:ascii="Arial" w:cs="Arial" w:eastAsia="Arial" w:hAnsi="Arial"/>
+              <w:b w:val="0"/>
+              <w:i w:val="0"/>
+              <w:smallCaps w:val="0"/>
+              <w:strike w:val="0"/>
+              <w:color w:val="000000"/>
+              <w:sz w:val="22"/>
+              <w:szCs w:val="22"/>
+              <w:u w:val="none"/>
+              <w:shd w:fill="auto" w:val="clear"/>
+              <w:vertAlign w:val="baseline"/>
               <w:rtl w:val="0"/>
             </w:rPr>
             <w:tab/>
@@ -514,9 +635,20 @@
           </w:r>
           <w:r>
             <w:rPr>
+              <w:rFonts w:ascii="Arial" w:cs="Arial" w:eastAsia="Arial" w:hAnsi="Arial"/>
+              <w:b w:val="0"/>
+              <w:i w:val="0"/>
+              <w:smallCaps w:val="0"/>
+              <w:strike w:val="0"/>
+              <w:color w:val="000000"/>
+              <w:sz w:val="22"/>
+              <w:szCs w:val="22"/>
+              <w:u w:val="none"/>
+              <w:shd w:fill="auto" w:val="clear"/>
+              <w:vertAlign w:val="baseline"/>
               <w:rtl w:val="0"/>
             </w:rPr>
-            <w:t xml:space="preserve">4</w:t>
+            <w:t xml:space="preserve">3</w:t>
           </w:r>
           <w:r>
             <w:fldChar w:fldCharType="end"/>
@@ -534,11 +666,34 @@
             </w:tabs>
             <w:spacing w:before="60" w:line="240" w:lineRule="auto"/>
             <w:ind w:left="360" w:firstLine="0"/>
-            <w:rPr/>
+            <w:rPr>
+              <w:rFonts w:ascii="Arial" w:cs="Arial" w:eastAsia="Arial" w:hAnsi="Arial"/>
+              <w:b w:val="0"/>
+              <w:i w:val="0"/>
+              <w:smallCaps w:val="0"/>
+              <w:strike w:val="0"/>
+              <w:color w:val="000000"/>
+              <w:sz w:val="22"/>
+              <w:szCs w:val="22"/>
+              <w:u w:val="none"/>
+              <w:shd w:fill="auto" w:val="clear"/>
+              <w:vertAlign w:val="baseline"/>
+            </w:rPr>
           </w:pPr>
           <w:hyperlink w:anchor="_wk1gj3lwkuql">
             <w:r>
               <w:rPr>
+                <w:rFonts w:ascii="Arial" w:cs="Arial" w:eastAsia="Arial" w:hAnsi="Arial"/>
+                <w:b w:val="0"/>
+                <w:i w:val="0"/>
+                <w:smallCaps w:val="0"/>
+                <w:strike w:val="0"/>
+                <w:color w:val="000000"/>
+                <w:sz w:val="22"/>
+                <w:szCs w:val="22"/>
+                <w:u w:val="none"/>
+                <w:shd w:fill="auto" w:val="clear"/>
+                <w:vertAlign w:val="baseline"/>
                 <w:rtl w:val="0"/>
               </w:rPr>
               <w:t xml:space="preserve">1.3.- Visión general</w:t>
@@ -546,6 +701,17 @@
           </w:hyperlink>
           <w:r>
             <w:rPr>
+              <w:rFonts w:ascii="Arial" w:cs="Arial" w:eastAsia="Arial" w:hAnsi="Arial"/>
+              <w:b w:val="0"/>
+              <w:i w:val="0"/>
+              <w:smallCaps w:val="0"/>
+              <w:strike w:val="0"/>
+              <w:color w:val="000000"/>
+              <w:sz w:val="22"/>
+              <w:szCs w:val="22"/>
+              <w:u w:val="none"/>
+              <w:shd w:fill="auto" w:val="clear"/>
+              <w:vertAlign w:val="baseline"/>
               <w:rtl w:val="0"/>
             </w:rPr>
             <w:tab/>
@@ -557,9 +723,988 @@
           </w:r>
           <w:r>
             <w:rPr>
+              <w:rFonts w:ascii="Arial" w:cs="Arial" w:eastAsia="Arial" w:hAnsi="Arial"/>
+              <w:b w:val="0"/>
+              <w:i w:val="0"/>
+              <w:smallCaps w:val="0"/>
+              <w:strike w:val="0"/>
+              <w:color w:val="000000"/>
+              <w:sz w:val="22"/>
+              <w:szCs w:val="22"/>
+              <w:u w:val="none"/>
+              <w:shd w:fill="auto" w:val="clear"/>
+              <w:vertAlign w:val="baseline"/>
               <w:rtl w:val="0"/>
             </w:rPr>
+            <w:t xml:space="preserve">3</w:t>
+          </w:r>
+          <w:r>
+            <w:fldChar w:fldCharType="end"/>
+          </w:r>
+          <w:r>
+            <w:rPr>
+              <w:rtl w:val="0"/>
+            </w:rPr>
+          </w:r>
+        </w:p>
+        <w:p>
+          <w:pPr>
+            <w:tabs>
+              <w:tab w:val="right" w:pos="9030"/>
+            </w:tabs>
+            <w:spacing w:before="200" w:line="240" w:lineRule="auto"/>
+            <w:ind w:left="0" w:firstLine="0"/>
+            <w:rPr>
+              <w:rFonts w:ascii="Arial" w:cs="Arial" w:eastAsia="Arial" w:hAnsi="Arial"/>
+              <w:b w:val="1"/>
+              <w:i w:val="0"/>
+              <w:smallCaps w:val="0"/>
+              <w:strike w:val="0"/>
+              <w:color w:val="000000"/>
+              <w:sz w:val="22"/>
+              <w:szCs w:val="22"/>
+              <w:u w:val="none"/>
+              <w:shd w:fill="auto" w:val="clear"/>
+              <w:vertAlign w:val="baseline"/>
+            </w:rPr>
+          </w:pPr>
+          <w:hyperlink w:anchor="_qa48nccxtx2j">
+            <w:r>
+              <w:rPr>
+                <w:rFonts w:ascii="Arial" w:cs="Arial" w:eastAsia="Arial" w:hAnsi="Arial"/>
+                <w:b w:val="1"/>
+                <w:i w:val="0"/>
+                <w:smallCaps w:val="0"/>
+                <w:strike w:val="0"/>
+                <w:color w:val="000000"/>
+                <w:sz w:val="22"/>
+                <w:szCs w:val="22"/>
+                <w:u w:val="none"/>
+                <w:shd w:fill="auto" w:val="clear"/>
+                <w:vertAlign w:val="baseline"/>
+                <w:rtl w:val="0"/>
+              </w:rPr>
+              <w:t xml:space="preserve">2.- Oportunidad de negocio</w:t>
+            </w:r>
+          </w:hyperlink>
+          <w:r>
+            <w:rPr>
+              <w:rFonts w:ascii="Arial" w:cs="Arial" w:eastAsia="Arial" w:hAnsi="Arial"/>
+              <w:b w:val="1"/>
+              <w:i w:val="0"/>
+              <w:smallCaps w:val="0"/>
+              <w:strike w:val="0"/>
+              <w:color w:val="000000"/>
+              <w:sz w:val="22"/>
+              <w:szCs w:val="22"/>
+              <w:u w:val="none"/>
+              <w:shd w:fill="auto" w:val="clear"/>
+              <w:vertAlign w:val="baseline"/>
+              <w:rtl w:val="0"/>
+            </w:rPr>
+            <w:tab/>
+          </w:r>
+          <w:r>
+            <w:fldChar w:fldCharType="begin"/>
+            <w:instrText xml:space="preserve"> PAGEREF _qa48nccxtx2j \h </w:instrText>
+            <w:fldChar w:fldCharType="separate"/>
+          </w:r>
+          <w:r>
+            <w:rPr>
+              <w:rFonts w:ascii="Arial" w:cs="Arial" w:eastAsia="Arial" w:hAnsi="Arial"/>
+              <w:b w:val="1"/>
+              <w:i w:val="0"/>
+              <w:smallCaps w:val="0"/>
+              <w:strike w:val="0"/>
+              <w:color w:val="000000"/>
+              <w:sz w:val="22"/>
+              <w:szCs w:val="22"/>
+              <w:u w:val="none"/>
+              <w:shd w:fill="auto" w:val="clear"/>
+              <w:vertAlign w:val="baseline"/>
+              <w:rtl w:val="0"/>
+            </w:rPr>
             <w:t xml:space="preserve">4</w:t>
+          </w:r>
+          <w:r>
+            <w:fldChar w:fldCharType="end"/>
+          </w:r>
+          <w:r>
+            <w:rPr>
+              <w:rtl w:val="0"/>
+            </w:rPr>
+          </w:r>
+        </w:p>
+        <w:p>
+          <w:pPr>
+            <w:tabs>
+              <w:tab w:val="right" w:pos="9030"/>
+            </w:tabs>
+            <w:spacing w:before="60" w:line="240" w:lineRule="auto"/>
+            <w:ind w:left="360" w:firstLine="0"/>
+            <w:rPr>
+              <w:rFonts w:ascii="Arial" w:cs="Arial" w:eastAsia="Arial" w:hAnsi="Arial"/>
+              <w:b w:val="0"/>
+              <w:i w:val="0"/>
+              <w:smallCaps w:val="0"/>
+              <w:strike w:val="0"/>
+              <w:color w:val="000000"/>
+              <w:sz w:val="22"/>
+              <w:szCs w:val="22"/>
+              <w:u w:val="none"/>
+              <w:shd w:fill="auto" w:val="clear"/>
+              <w:vertAlign w:val="baseline"/>
+            </w:rPr>
+          </w:pPr>
+          <w:hyperlink w:anchor="_by4t0q9lzl6u">
+            <w:r>
+              <w:rPr>
+                <w:rFonts w:ascii="Arial" w:cs="Arial" w:eastAsia="Arial" w:hAnsi="Arial"/>
+                <w:b w:val="0"/>
+                <w:i w:val="0"/>
+                <w:smallCaps w:val="0"/>
+                <w:strike w:val="0"/>
+                <w:color w:val="000000"/>
+                <w:sz w:val="22"/>
+                <w:szCs w:val="22"/>
+                <w:u w:val="none"/>
+                <w:shd w:fill="auto" w:val="clear"/>
+                <w:vertAlign w:val="baseline"/>
+                <w:rtl w:val="0"/>
+              </w:rPr>
+              <w:t xml:space="preserve">2.1.- Declaración del problema</w:t>
+            </w:r>
+          </w:hyperlink>
+          <w:r>
+            <w:rPr>
+              <w:rFonts w:ascii="Arial" w:cs="Arial" w:eastAsia="Arial" w:hAnsi="Arial"/>
+              <w:b w:val="0"/>
+              <w:i w:val="0"/>
+              <w:smallCaps w:val="0"/>
+              <w:strike w:val="0"/>
+              <w:color w:val="000000"/>
+              <w:sz w:val="22"/>
+              <w:szCs w:val="22"/>
+              <w:u w:val="none"/>
+              <w:shd w:fill="auto" w:val="clear"/>
+              <w:vertAlign w:val="baseline"/>
+              <w:rtl w:val="0"/>
+            </w:rPr>
+            <w:tab/>
+          </w:r>
+          <w:r>
+            <w:fldChar w:fldCharType="begin"/>
+            <w:instrText xml:space="preserve"> PAGEREF _by4t0q9lzl6u \h </w:instrText>
+            <w:fldChar w:fldCharType="separate"/>
+          </w:r>
+          <w:r>
+            <w:rPr>
+              <w:rFonts w:ascii="Arial" w:cs="Arial" w:eastAsia="Arial" w:hAnsi="Arial"/>
+              <w:b w:val="0"/>
+              <w:i w:val="0"/>
+              <w:smallCaps w:val="0"/>
+              <w:strike w:val="0"/>
+              <w:color w:val="000000"/>
+              <w:sz w:val="22"/>
+              <w:szCs w:val="22"/>
+              <w:u w:val="none"/>
+              <w:shd w:fill="auto" w:val="clear"/>
+              <w:vertAlign w:val="baseline"/>
+              <w:rtl w:val="0"/>
+            </w:rPr>
+            <w:t xml:space="preserve">5</w:t>
+          </w:r>
+          <w:r>
+            <w:fldChar w:fldCharType="end"/>
+          </w:r>
+          <w:r>
+            <w:rPr>
+              <w:rtl w:val="0"/>
+            </w:rPr>
+          </w:r>
+        </w:p>
+        <w:p>
+          <w:pPr>
+            <w:tabs>
+              <w:tab w:val="right" w:pos="9030"/>
+            </w:tabs>
+            <w:spacing w:before="200" w:line="240" w:lineRule="auto"/>
+            <w:ind w:left="0" w:firstLine="0"/>
+            <w:rPr>
+              <w:rFonts w:ascii="Arial" w:cs="Arial" w:eastAsia="Arial" w:hAnsi="Arial"/>
+              <w:b w:val="1"/>
+              <w:i w:val="0"/>
+              <w:smallCaps w:val="0"/>
+              <w:strike w:val="0"/>
+              <w:color w:val="000000"/>
+              <w:sz w:val="22"/>
+              <w:szCs w:val="22"/>
+              <w:u w:val="none"/>
+              <w:shd w:fill="auto" w:val="clear"/>
+              <w:vertAlign w:val="baseline"/>
+            </w:rPr>
+          </w:pPr>
+          <w:hyperlink w:anchor="_yapd6632fpkc">
+            <w:r>
+              <w:rPr>
+                <w:rFonts w:ascii="Arial" w:cs="Arial" w:eastAsia="Arial" w:hAnsi="Arial"/>
+                <w:b w:val="1"/>
+                <w:i w:val="0"/>
+                <w:smallCaps w:val="0"/>
+                <w:strike w:val="0"/>
+                <w:color w:val="000000"/>
+                <w:sz w:val="22"/>
+                <w:szCs w:val="22"/>
+                <w:u w:val="none"/>
+                <w:shd w:fill="auto" w:val="clear"/>
+                <w:vertAlign w:val="baseline"/>
+                <w:rtl w:val="0"/>
+              </w:rPr>
+              <w:t xml:space="preserve">3.- Descripciones de la parte interesada y el usuario</w:t>
+            </w:r>
+          </w:hyperlink>
+          <w:r>
+            <w:rPr>
+              <w:rFonts w:ascii="Arial" w:cs="Arial" w:eastAsia="Arial" w:hAnsi="Arial"/>
+              <w:b w:val="1"/>
+              <w:i w:val="0"/>
+              <w:smallCaps w:val="0"/>
+              <w:strike w:val="0"/>
+              <w:color w:val="000000"/>
+              <w:sz w:val="22"/>
+              <w:szCs w:val="22"/>
+              <w:u w:val="none"/>
+              <w:shd w:fill="auto" w:val="clear"/>
+              <w:vertAlign w:val="baseline"/>
+              <w:rtl w:val="0"/>
+            </w:rPr>
+            <w:tab/>
+          </w:r>
+          <w:r>
+            <w:fldChar w:fldCharType="begin"/>
+            <w:instrText xml:space="preserve"> PAGEREF _yapd6632fpkc \h </w:instrText>
+            <w:fldChar w:fldCharType="separate"/>
+          </w:r>
+          <w:r>
+            <w:rPr>
+              <w:rFonts w:ascii="Arial" w:cs="Arial" w:eastAsia="Arial" w:hAnsi="Arial"/>
+              <w:b w:val="1"/>
+              <w:i w:val="0"/>
+              <w:smallCaps w:val="0"/>
+              <w:strike w:val="0"/>
+              <w:color w:val="000000"/>
+              <w:sz w:val="22"/>
+              <w:szCs w:val="22"/>
+              <w:u w:val="none"/>
+              <w:shd w:fill="auto" w:val="clear"/>
+              <w:vertAlign w:val="baseline"/>
+              <w:rtl w:val="0"/>
+            </w:rPr>
+            <w:t xml:space="preserve">6</w:t>
+          </w:r>
+          <w:r>
+            <w:fldChar w:fldCharType="end"/>
+          </w:r>
+          <w:r>
+            <w:rPr>
+              <w:rtl w:val="0"/>
+            </w:rPr>
+          </w:r>
+        </w:p>
+        <w:p>
+          <w:pPr>
+            <w:tabs>
+              <w:tab w:val="right" w:pos="9030"/>
+            </w:tabs>
+            <w:spacing w:before="60" w:line="240" w:lineRule="auto"/>
+            <w:ind w:left="360" w:firstLine="0"/>
+            <w:rPr>
+              <w:rFonts w:ascii="Arial" w:cs="Arial" w:eastAsia="Arial" w:hAnsi="Arial"/>
+              <w:b w:val="0"/>
+              <w:i w:val="0"/>
+              <w:smallCaps w:val="0"/>
+              <w:strike w:val="0"/>
+              <w:color w:val="000000"/>
+              <w:sz w:val="22"/>
+              <w:szCs w:val="22"/>
+              <w:u w:val="none"/>
+              <w:shd w:fill="auto" w:val="clear"/>
+              <w:vertAlign w:val="baseline"/>
+            </w:rPr>
+          </w:pPr>
+          <w:hyperlink w:anchor="_jpijv82ae130">
+            <w:r>
+              <w:rPr>
+                <w:rFonts w:ascii="Arial" w:cs="Arial" w:eastAsia="Arial" w:hAnsi="Arial"/>
+                <w:b w:val="0"/>
+                <w:i w:val="0"/>
+                <w:smallCaps w:val="0"/>
+                <w:strike w:val="0"/>
+                <w:color w:val="000000"/>
+                <w:sz w:val="22"/>
+                <w:szCs w:val="22"/>
+                <w:u w:val="none"/>
+                <w:shd w:fill="auto" w:val="clear"/>
+                <w:vertAlign w:val="baseline"/>
+                <w:rtl w:val="0"/>
+              </w:rPr>
+              <w:t xml:space="preserve">3.1.- Ambiente de operación</w:t>
+            </w:r>
+          </w:hyperlink>
+          <w:r>
+            <w:rPr>
+              <w:rFonts w:ascii="Arial" w:cs="Arial" w:eastAsia="Arial" w:hAnsi="Arial"/>
+              <w:b w:val="0"/>
+              <w:i w:val="0"/>
+              <w:smallCaps w:val="0"/>
+              <w:strike w:val="0"/>
+              <w:color w:val="000000"/>
+              <w:sz w:val="22"/>
+              <w:szCs w:val="22"/>
+              <w:u w:val="none"/>
+              <w:shd w:fill="auto" w:val="clear"/>
+              <w:vertAlign w:val="baseline"/>
+              <w:rtl w:val="0"/>
+            </w:rPr>
+            <w:tab/>
+          </w:r>
+          <w:r>
+            <w:fldChar w:fldCharType="begin"/>
+            <w:instrText xml:space="preserve"> PAGEREF _jpijv82ae130 \h </w:instrText>
+            <w:fldChar w:fldCharType="separate"/>
+          </w:r>
+          <w:r>
+            <w:rPr>
+              <w:rFonts w:ascii="Arial" w:cs="Arial" w:eastAsia="Arial" w:hAnsi="Arial"/>
+              <w:b w:val="0"/>
+              <w:i w:val="0"/>
+              <w:smallCaps w:val="0"/>
+              <w:strike w:val="0"/>
+              <w:color w:val="000000"/>
+              <w:sz w:val="22"/>
+              <w:szCs w:val="22"/>
+              <w:u w:val="none"/>
+              <w:shd w:fill="auto" w:val="clear"/>
+              <w:vertAlign w:val="baseline"/>
+              <w:rtl w:val="0"/>
+            </w:rPr>
+            <w:t xml:space="preserve">6</w:t>
+          </w:r>
+          <w:r>
+            <w:fldChar w:fldCharType="end"/>
+          </w:r>
+          <w:r>
+            <w:rPr>
+              <w:rtl w:val="0"/>
+            </w:rPr>
+          </w:r>
+        </w:p>
+        <w:p>
+          <w:pPr>
+            <w:tabs>
+              <w:tab w:val="right" w:pos="9030"/>
+            </w:tabs>
+            <w:spacing w:before="60" w:line="240" w:lineRule="auto"/>
+            <w:ind w:left="360" w:firstLine="0"/>
+            <w:rPr>
+              <w:rFonts w:ascii="Arial" w:cs="Arial" w:eastAsia="Arial" w:hAnsi="Arial"/>
+              <w:b w:val="0"/>
+              <w:i w:val="0"/>
+              <w:smallCaps w:val="0"/>
+              <w:strike w:val="0"/>
+              <w:color w:val="000000"/>
+              <w:sz w:val="22"/>
+              <w:szCs w:val="22"/>
+              <w:u w:val="none"/>
+              <w:shd w:fill="auto" w:val="clear"/>
+              <w:vertAlign w:val="baseline"/>
+            </w:rPr>
+          </w:pPr>
+          <w:hyperlink w:anchor="_y6jl9v11mbve">
+            <w:r>
+              <w:rPr>
+                <w:rFonts w:ascii="Arial" w:cs="Arial" w:eastAsia="Arial" w:hAnsi="Arial"/>
+                <w:b w:val="0"/>
+                <w:i w:val="0"/>
+                <w:smallCaps w:val="0"/>
+                <w:strike w:val="0"/>
+                <w:color w:val="000000"/>
+                <w:sz w:val="22"/>
+                <w:szCs w:val="22"/>
+                <w:u w:val="none"/>
+                <w:shd w:fill="auto" w:val="clear"/>
+                <w:vertAlign w:val="baseline"/>
+                <w:rtl w:val="0"/>
+              </w:rPr>
+              <w:t xml:space="preserve">3.2.- Ambiente del usuario</w:t>
+            </w:r>
+          </w:hyperlink>
+          <w:r>
+            <w:rPr>
+              <w:rFonts w:ascii="Arial" w:cs="Arial" w:eastAsia="Arial" w:hAnsi="Arial"/>
+              <w:b w:val="0"/>
+              <w:i w:val="0"/>
+              <w:smallCaps w:val="0"/>
+              <w:strike w:val="0"/>
+              <w:color w:val="000000"/>
+              <w:sz w:val="22"/>
+              <w:szCs w:val="22"/>
+              <w:u w:val="none"/>
+              <w:shd w:fill="auto" w:val="clear"/>
+              <w:vertAlign w:val="baseline"/>
+              <w:rtl w:val="0"/>
+            </w:rPr>
+            <w:tab/>
+          </w:r>
+          <w:r>
+            <w:fldChar w:fldCharType="begin"/>
+            <w:instrText xml:space="preserve"> PAGEREF _y6jl9v11mbve \h </w:instrText>
+            <w:fldChar w:fldCharType="separate"/>
+          </w:r>
+          <w:r>
+            <w:rPr>
+              <w:rFonts w:ascii="Arial" w:cs="Arial" w:eastAsia="Arial" w:hAnsi="Arial"/>
+              <w:b w:val="0"/>
+              <w:i w:val="0"/>
+              <w:smallCaps w:val="0"/>
+              <w:strike w:val="0"/>
+              <w:color w:val="000000"/>
+              <w:sz w:val="22"/>
+              <w:szCs w:val="22"/>
+              <w:u w:val="none"/>
+              <w:shd w:fill="auto" w:val="clear"/>
+              <w:vertAlign w:val="baseline"/>
+              <w:rtl w:val="0"/>
+            </w:rPr>
+            <w:t xml:space="preserve">6</w:t>
+          </w:r>
+          <w:r>
+            <w:fldChar w:fldCharType="end"/>
+          </w:r>
+          <w:r>
+            <w:rPr>
+              <w:rtl w:val="0"/>
+            </w:rPr>
+          </w:r>
+        </w:p>
+        <w:p>
+          <w:pPr>
+            <w:tabs>
+              <w:tab w:val="right" w:pos="9030"/>
+            </w:tabs>
+            <w:spacing w:before="200" w:line="240" w:lineRule="auto"/>
+            <w:ind w:left="0" w:firstLine="0"/>
+            <w:rPr>
+              <w:rFonts w:ascii="Arial" w:cs="Arial" w:eastAsia="Arial" w:hAnsi="Arial"/>
+              <w:b w:val="1"/>
+              <w:i w:val="0"/>
+              <w:smallCaps w:val="0"/>
+              <w:strike w:val="0"/>
+              <w:color w:val="000000"/>
+              <w:sz w:val="22"/>
+              <w:szCs w:val="22"/>
+              <w:u w:val="none"/>
+              <w:shd w:fill="auto" w:val="clear"/>
+              <w:vertAlign w:val="baseline"/>
+            </w:rPr>
+          </w:pPr>
+          <w:hyperlink w:anchor="_nka4hxzf255d">
+            <w:r>
+              <w:rPr>
+                <w:rFonts w:ascii="Arial" w:cs="Arial" w:eastAsia="Arial" w:hAnsi="Arial"/>
+                <w:b w:val="1"/>
+                <w:i w:val="0"/>
+                <w:smallCaps w:val="0"/>
+                <w:strike w:val="0"/>
+                <w:color w:val="000000"/>
+                <w:sz w:val="22"/>
+                <w:szCs w:val="22"/>
+                <w:u w:val="none"/>
+                <w:shd w:fill="auto" w:val="clear"/>
+                <w:vertAlign w:val="baseline"/>
+                <w:rtl w:val="0"/>
+              </w:rPr>
+              <w:t xml:space="preserve">4.- Perspectiva del producto</w:t>
+            </w:r>
+          </w:hyperlink>
+          <w:r>
+            <w:rPr>
+              <w:rFonts w:ascii="Arial" w:cs="Arial" w:eastAsia="Arial" w:hAnsi="Arial"/>
+              <w:b w:val="1"/>
+              <w:i w:val="0"/>
+              <w:smallCaps w:val="0"/>
+              <w:strike w:val="0"/>
+              <w:color w:val="000000"/>
+              <w:sz w:val="22"/>
+              <w:szCs w:val="22"/>
+              <w:u w:val="none"/>
+              <w:shd w:fill="auto" w:val="clear"/>
+              <w:vertAlign w:val="baseline"/>
+              <w:rtl w:val="0"/>
+            </w:rPr>
+            <w:tab/>
+          </w:r>
+          <w:r>
+            <w:fldChar w:fldCharType="begin"/>
+            <w:instrText xml:space="preserve"> PAGEREF _nka4hxzf255d \h </w:instrText>
+            <w:fldChar w:fldCharType="separate"/>
+          </w:r>
+          <w:r>
+            <w:rPr>
+              <w:rFonts w:ascii="Arial" w:cs="Arial" w:eastAsia="Arial" w:hAnsi="Arial"/>
+              <w:b w:val="1"/>
+              <w:i w:val="0"/>
+              <w:smallCaps w:val="0"/>
+              <w:strike w:val="0"/>
+              <w:color w:val="000000"/>
+              <w:sz w:val="22"/>
+              <w:szCs w:val="22"/>
+              <w:u w:val="none"/>
+              <w:shd w:fill="auto" w:val="clear"/>
+              <w:vertAlign w:val="baseline"/>
+              <w:rtl w:val="0"/>
+            </w:rPr>
+            <w:t xml:space="preserve">7</w:t>
+          </w:r>
+          <w:r>
+            <w:fldChar w:fldCharType="end"/>
+          </w:r>
+          <w:r>
+            <w:rPr>
+              <w:rtl w:val="0"/>
+            </w:rPr>
+          </w:r>
+        </w:p>
+        <w:p>
+          <w:pPr>
+            <w:tabs>
+              <w:tab w:val="right" w:pos="9030"/>
+            </w:tabs>
+            <w:spacing w:before="60" w:line="240" w:lineRule="auto"/>
+            <w:ind w:left="360" w:firstLine="0"/>
+            <w:rPr>
+              <w:rFonts w:ascii="Arial" w:cs="Arial" w:eastAsia="Arial" w:hAnsi="Arial"/>
+              <w:b w:val="0"/>
+              <w:i w:val="0"/>
+              <w:smallCaps w:val="0"/>
+              <w:strike w:val="0"/>
+              <w:color w:val="000000"/>
+              <w:sz w:val="22"/>
+              <w:szCs w:val="22"/>
+              <w:u w:val="none"/>
+              <w:shd w:fill="auto" w:val="clear"/>
+              <w:vertAlign w:val="baseline"/>
+            </w:rPr>
+          </w:pPr>
+          <w:hyperlink w:anchor="_hkr3vfszyt66">
+            <w:r>
+              <w:rPr>
+                <w:rFonts w:ascii="Arial" w:cs="Arial" w:eastAsia="Arial" w:hAnsi="Arial"/>
+                <w:b w:val="0"/>
+                <w:i w:val="0"/>
+                <w:smallCaps w:val="0"/>
+                <w:strike w:val="0"/>
+                <w:color w:val="000000"/>
+                <w:sz w:val="22"/>
+                <w:szCs w:val="22"/>
+                <w:u w:val="none"/>
+                <w:shd w:fill="auto" w:val="clear"/>
+                <w:vertAlign w:val="baseline"/>
+                <w:rtl w:val="0"/>
+              </w:rPr>
+              <w:t xml:space="preserve">4.1.- Resumen de capacidades</w:t>
+            </w:r>
+          </w:hyperlink>
+          <w:r>
+            <w:rPr>
+              <w:rFonts w:ascii="Arial" w:cs="Arial" w:eastAsia="Arial" w:hAnsi="Arial"/>
+              <w:b w:val="0"/>
+              <w:i w:val="0"/>
+              <w:smallCaps w:val="0"/>
+              <w:strike w:val="0"/>
+              <w:color w:val="000000"/>
+              <w:sz w:val="22"/>
+              <w:szCs w:val="22"/>
+              <w:u w:val="none"/>
+              <w:shd w:fill="auto" w:val="clear"/>
+              <w:vertAlign w:val="baseline"/>
+              <w:rtl w:val="0"/>
+            </w:rPr>
+            <w:tab/>
+          </w:r>
+          <w:r>
+            <w:fldChar w:fldCharType="begin"/>
+            <w:instrText xml:space="preserve"> PAGEREF _hkr3vfszyt66 \h </w:instrText>
+            <w:fldChar w:fldCharType="separate"/>
+          </w:r>
+          <w:r>
+            <w:rPr>
+              <w:rFonts w:ascii="Arial" w:cs="Arial" w:eastAsia="Arial" w:hAnsi="Arial"/>
+              <w:b w:val="0"/>
+              <w:i w:val="0"/>
+              <w:smallCaps w:val="0"/>
+              <w:strike w:val="0"/>
+              <w:color w:val="000000"/>
+              <w:sz w:val="22"/>
+              <w:szCs w:val="22"/>
+              <w:u w:val="none"/>
+              <w:shd w:fill="auto" w:val="clear"/>
+              <w:vertAlign w:val="baseline"/>
+              <w:rtl w:val="0"/>
+            </w:rPr>
+            <w:t xml:space="preserve">7</w:t>
+          </w:r>
+          <w:r>
+            <w:fldChar w:fldCharType="end"/>
+          </w:r>
+          <w:r>
+            <w:rPr>
+              <w:rtl w:val="0"/>
+            </w:rPr>
+          </w:r>
+        </w:p>
+        <w:p>
+          <w:pPr>
+            <w:tabs>
+              <w:tab w:val="right" w:pos="9030"/>
+            </w:tabs>
+            <w:spacing w:before="60" w:line="240" w:lineRule="auto"/>
+            <w:ind w:left="360" w:firstLine="0"/>
+            <w:rPr>
+              <w:rFonts w:ascii="Arial" w:cs="Arial" w:eastAsia="Arial" w:hAnsi="Arial"/>
+              <w:b w:val="0"/>
+              <w:i w:val="0"/>
+              <w:smallCaps w:val="0"/>
+              <w:strike w:val="0"/>
+              <w:color w:val="000000"/>
+              <w:sz w:val="22"/>
+              <w:szCs w:val="22"/>
+              <w:u w:val="none"/>
+              <w:shd w:fill="auto" w:val="clear"/>
+              <w:vertAlign w:val="baseline"/>
+            </w:rPr>
+          </w:pPr>
+          <w:hyperlink w:anchor="_dg96l8mwr7qi">
+            <w:r>
+              <w:rPr>
+                <w:rFonts w:ascii="Arial" w:cs="Arial" w:eastAsia="Arial" w:hAnsi="Arial"/>
+                <w:b w:val="0"/>
+                <w:i w:val="0"/>
+                <w:smallCaps w:val="0"/>
+                <w:strike w:val="0"/>
+                <w:color w:val="000000"/>
+                <w:sz w:val="22"/>
+                <w:szCs w:val="22"/>
+                <w:u w:val="none"/>
+                <w:shd w:fill="auto" w:val="clear"/>
+                <w:vertAlign w:val="baseline"/>
+                <w:rtl w:val="0"/>
+              </w:rPr>
+              <w:t xml:space="preserve">4.2.- Coste y precios</w:t>
+            </w:r>
+          </w:hyperlink>
+          <w:r>
+            <w:rPr>
+              <w:rFonts w:ascii="Arial" w:cs="Arial" w:eastAsia="Arial" w:hAnsi="Arial"/>
+              <w:b w:val="0"/>
+              <w:i w:val="0"/>
+              <w:smallCaps w:val="0"/>
+              <w:strike w:val="0"/>
+              <w:color w:val="000000"/>
+              <w:sz w:val="22"/>
+              <w:szCs w:val="22"/>
+              <w:u w:val="none"/>
+              <w:shd w:fill="auto" w:val="clear"/>
+              <w:vertAlign w:val="baseline"/>
+              <w:rtl w:val="0"/>
+            </w:rPr>
+            <w:tab/>
+          </w:r>
+          <w:r>
+            <w:fldChar w:fldCharType="begin"/>
+            <w:instrText xml:space="preserve"> PAGEREF _dg96l8mwr7qi \h </w:instrText>
+            <w:fldChar w:fldCharType="separate"/>
+          </w:r>
+          <w:r>
+            <w:rPr>
+              <w:rFonts w:ascii="Arial" w:cs="Arial" w:eastAsia="Arial" w:hAnsi="Arial"/>
+              <w:b w:val="0"/>
+              <w:i w:val="0"/>
+              <w:smallCaps w:val="0"/>
+              <w:strike w:val="0"/>
+              <w:color w:val="000000"/>
+              <w:sz w:val="22"/>
+              <w:szCs w:val="22"/>
+              <w:u w:val="none"/>
+              <w:shd w:fill="auto" w:val="clear"/>
+              <w:vertAlign w:val="baseline"/>
+              <w:rtl w:val="0"/>
+            </w:rPr>
+            <w:t xml:space="preserve">7</w:t>
+          </w:r>
+          <w:r>
+            <w:fldChar w:fldCharType="end"/>
+          </w:r>
+          <w:r>
+            <w:rPr>
+              <w:rtl w:val="0"/>
+            </w:rPr>
+          </w:r>
+        </w:p>
+        <w:p>
+          <w:pPr>
+            <w:tabs>
+              <w:tab w:val="right" w:pos="9030"/>
+            </w:tabs>
+            <w:spacing w:before="200" w:line="240" w:lineRule="auto"/>
+            <w:ind w:left="0" w:firstLine="0"/>
+            <w:rPr>
+              <w:rFonts w:ascii="Arial" w:cs="Arial" w:eastAsia="Arial" w:hAnsi="Arial"/>
+              <w:b w:val="1"/>
+              <w:i w:val="0"/>
+              <w:smallCaps w:val="0"/>
+              <w:strike w:val="0"/>
+              <w:color w:val="000000"/>
+              <w:sz w:val="22"/>
+              <w:szCs w:val="22"/>
+              <w:u w:val="none"/>
+              <w:shd w:fill="auto" w:val="clear"/>
+              <w:vertAlign w:val="baseline"/>
+            </w:rPr>
+          </w:pPr>
+          <w:hyperlink w:anchor="_ygkryrj8axb2">
+            <w:r>
+              <w:rPr>
+                <w:rFonts w:ascii="Arial" w:cs="Arial" w:eastAsia="Arial" w:hAnsi="Arial"/>
+                <w:b w:val="1"/>
+                <w:i w:val="0"/>
+                <w:smallCaps w:val="0"/>
+                <w:strike w:val="0"/>
+                <w:color w:val="000000"/>
+                <w:sz w:val="22"/>
+                <w:szCs w:val="22"/>
+                <w:u w:val="none"/>
+                <w:shd w:fill="auto" w:val="clear"/>
+                <w:vertAlign w:val="baseline"/>
+                <w:rtl w:val="0"/>
+              </w:rPr>
+              <w:t xml:space="preserve">5.- Logo</w:t>
+            </w:r>
+          </w:hyperlink>
+          <w:r>
+            <w:rPr>
+              <w:rFonts w:ascii="Arial" w:cs="Arial" w:eastAsia="Arial" w:hAnsi="Arial"/>
+              <w:b w:val="1"/>
+              <w:i w:val="0"/>
+              <w:smallCaps w:val="0"/>
+              <w:strike w:val="0"/>
+              <w:color w:val="000000"/>
+              <w:sz w:val="22"/>
+              <w:szCs w:val="22"/>
+              <w:u w:val="none"/>
+              <w:shd w:fill="auto" w:val="clear"/>
+              <w:vertAlign w:val="baseline"/>
+              <w:rtl w:val="0"/>
+            </w:rPr>
+            <w:tab/>
+          </w:r>
+          <w:r>
+            <w:fldChar w:fldCharType="begin"/>
+            <w:instrText xml:space="preserve"> PAGEREF _ygkryrj8axb2 \h </w:instrText>
+            <w:fldChar w:fldCharType="separate"/>
+          </w:r>
+          <w:r>
+            <w:rPr>
+              <w:rFonts w:ascii="Arial" w:cs="Arial" w:eastAsia="Arial" w:hAnsi="Arial"/>
+              <w:b w:val="1"/>
+              <w:i w:val="0"/>
+              <w:smallCaps w:val="0"/>
+              <w:strike w:val="0"/>
+              <w:color w:val="000000"/>
+              <w:sz w:val="22"/>
+              <w:szCs w:val="22"/>
+              <w:u w:val="none"/>
+              <w:shd w:fill="auto" w:val="clear"/>
+              <w:vertAlign w:val="baseline"/>
+              <w:rtl w:val="0"/>
+            </w:rPr>
+            <w:t xml:space="preserve">8</w:t>
+          </w:r>
+          <w:r>
+            <w:fldChar w:fldCharType="end"/>
+          </w:r>
+          <w:r>
+            <w:rPr>
+              <w:rtl w:val="0"/>
+            </w:rPr>
+          </w:r>
+        </w:p>
+        <w:p>
+          <w:pPr>
+            <w:tabs>
+              <w:tab w:val="right" w:pos="9030"/>
+            </w:tabs>
+            <w:spacing w:before="200" w:line="240" w:lineRule="auto"/>
+            <w:ind w:left="0" w:firstLine="0"/>
+            <w:rPr>
+              <w:rFonts w:ascii="Arial" w:cs="Arial" w:eastAsia="Arial" w:hAnsi="Arial"/>
+              <w:b w:val="1"/>
+              <w:i w:val="0"/>
+              <w:smallCaps w:val="0"/>
+              <w:strike w:val="0"/>
+              <w:color w:val="000000"/>
+              <w:sz w:val="22"/>
+              <w:szCs w:val="22"/>
+              <w:u w:val="none"/>
+              <w:shd w:fill="auto" w:val="clear"/>
+              <w:vertAlign w:val="baseline"/>
+            </w:rPr>
+          </w:pPr>
+          <w:hyperlink w:anchor="_ngt41ncq5rqf">
+            <w:r>
+              <w:rPr>
+                <w:rFonts w:ascii="Arial" w:cs="Arial" w:eastAsia="Arial" w:hAnsi="Arial"/>
+                <w:b w:val="1"/>
+                <w:i w:val="0"/>
+                <w:smallCaps w:val="0"/>
+                <w:strike w:val="0"/>
+                <w:color w:val="000000"/>
+                <w:sz w:val="22"/>
+                <w:szCs w:val="22"/>
+                <w:u w:val="none"/>
+                <w:shd w:fill="auto" w:val="clear"/>
+                <w:vertAlign w:val="baseline"/>
+                <w:rtl w:val="0"/>
+              </w:rPr>
+              <w:t xml:space="preserve">6.- Paleta de colores</w:t>
+            </w:r>
+          </w:hyperlink>
+          <w:r>
+            <w:rPr>
+              <w:rFonts w:ascii="Arial" w:cs="Arial" w:eastAsia="Arial" w:hAnsi="Arial"/>
+              <w:b w:val="1"/>
+              <w:i w:val="0"/>
+              <w:smallCaps w:val="0"/>
+              <w:strike w:val="0"/>
+              <w:color w:val="000000"/>
+              <w:sz w:val="22"/>
+              <w:szCs w:val="22"/>
+              <w:u w:val="none"/>
+              <w:shd w:fill="auto" w:val="clear"/>
+              <w:vertAlign w:val="baseline"/>
+              <w:rtl w:val="0"/>
+            </w:rPr>
+            <w:tab/>
+          </w:r>
+          <w:r>
+            <w:fldChar w:fldCharType="begin"/>
+            <w:instrText xml:space="preserve"> PAGEREF _ngt41ncq5rqf \h </w:instrText>
+            <w:fldChar w:fldCharType="separate"/>
+          </w:r>
+          <w:r>
+            <w:rPr>
+              <w:rFonts w:ascii="Arial" w:cs="Arial" w:eastAsia="Arial" w:hAnsi="Arial"/>
+              <w:b w:val="1"/>
+              <w:i w:val="0"/>
+              <w:smallCaps w:val="0"/>
+              <w:strike w:val="0"/>
+              <w:color w:val="000000"/>
+              <w:sz w:val="22"/>
+              <w:szCs w:val="22"/>
+              <w:u w:val="none"/>
+              <w:shd w:fill="auto" w:val="clear"/>
+              <w:vertAlign w:val="baseline"/>
+              <w:rtl w:val="0"/>
+            </w:rPr>
+            <w:t xml:space="preserve">9</w:t>
+          </w:r>
+          <w:r>
+            <w:fldChar w:fldCharType="end"/>
+          </w:r>
+          <w:r>
+            <w:rPr>
+              <w:rtl w:val="0"/>
+            </w:rPr>
+          </w:r>
+        </w:p>
+        <w:p>
+          <w:pPr>
+            <w:tabs>
+              <w:tab w:val="right" w:pos="9030"/>
+            </w:tabs>
+            <w:spacing w:before="200" w:line="240" w:lineRule="auto"/>
+            <w:ind w:left="0" w:firstLine="0"/>
+            <w:rPr>
+              <w:rFonts w:ascii="Arial" w:cs="Arial" w:eastAsia="Arial" w:hAnsi="Arial"/>
+              <w:b w:val="1"/>
+              <w:i w:val="0"/>
+              <w:smallCaps w:val="0"/>
+              <w:strike w:val="0"/>
+              <w:color w:val="000000"/>
+              <w:sz w:val="22"/>
+              <w:szCs w:val="22"/>
+              <w:u w:val="none"/>
+              <w:shd w:fill="auto" w:val="clear"/>
+              <w:vertAlign w:val="baseline"/>
+            </w:rPr>
+          </w:pPr>
+          <w:hyperlink w:anchor="_w8mf6qv5naih">
+            <w:r>
+              <w:rPr>
+                <w:rFonts w:ascii="Arial" w:cs="Arial" w:eastAsia="Arial" w:hAnsi="Arial"/>
+                <w:b w:val="1"/>
+                <w:i w:val="0"/>
+                <w:smallCaps w:val="0"/>
+                <w:strike w:val="0"/>
+                <w:color w:val="000000"/>
+                <w:sz w:val="22"/>
+                <w:szCs w:val="22"/>
+                <w:u w:val="none"/>
+                <w:shd w:fill="auto" w:val="clear"/>
+                <w:vertAlign w:val="baseline"/>
+                <w:rtl w:val="0"/>
+              </w:rPr>
+              <w:t xml:space="preserve">7.- Tipografías</w:t>
+            </w:r>
+          </w:hyperlink>
+          <w:r>
+            <w:rPr>
+              <w:rFonts w:ascii="Arial" w:cs="Arial" w:eastAsia="Arial" w:hAnsi="Arial"/>
+              <w:b w:val="1"/>
+              <w:i w:val="0"/>
+              <w:smallCaps w:val="0"/>
+              <w:strike w:val="0"/>
+              <w:color w:val="000000"/>
+              <w:sz w:val="22"/>
+              <w:szCs w:val="22"/>
+              <w:u w:val="none"/>
+              <w:shd w:fill="auto" w:val="clear"/>
+              <w:vertAlign w:val="baseline"/>
+              <w:rtl w:val="0"/>
+            </w:rPr>
+            <w:tab/>
+          </w:r>
+          <w:r>
+            <w:fldChar w:fldCharType="begin"/>
+            <w:instrText xml:space="preserve"> PAGEREF _w8mf6qv5naih \h </w:instrText>
+            <w:fldChar w:fldCharType="separate"/>
+          </w:r>
+          <w:r>
+            <w:rPr>
+              <w:rFonts w:ascii="Arial" w:cs="Arial" w:eastAsia="Arial" w:hAnsi="Arial"/>
+              <w:b w:val="1"/>
+              <w:i w:val="0"/>
+              <w:smallCaps w:val="0"/>
+              <w:strike w:val="0"/>
+              <w:color w:val="000000"/>
+              <w:sz w:val="22"/>
+              <w:szCs w:val="22"/>
+              <w:u w:val="none"/>
+              <w:shd w:fill="auto" w:val="clear"/>
+              <w:vertAlign w:val="baseline"/>
+              <w:rtl w:val="0"/>
+            </w:rPr>
+            <w:t xml:space="preserve">10</w:t>
           </w:r>
           <w:r>
             <w:fldChar w:fldCharType="end"/>
@@ -579,13 +1724,13 @@
             <w:ind w:left="0" w:firstLine="0"/>
             <w:rPr/>
           </w:pPr>
-          <w:hyperlink w:anchor="_qa48nccxtx2j">
+          <w:hyperlink w:anchor="_ayw5i4kme73j">
             <w:r>
               <w:rPr>
                 <w:b w:val="1"/>
                 <w:rtl w:val="0"/>
               </w:rPr>
-              <w:t xml:space="preserve">2.- Oportunidad de negocio</w:t>
+              <w:t xml:space="preserve">8.- Mockups</w:t>
             </w:r>
           </w:hyperlink>
           <w:r>
@@ -597,7 +1742,7 @@
           </w:r>
           <w:r>
             <w:fldChar w:fldCharType="begin"/>
-            <w:instrText xml:space="preserve"> PAGEREF _qa48nccxtx2j \h </w:instrText>
+            <w:instrText xml:space="preserve"> PAGEREF _ayw5i4kme73j \h </w:instrText>
             <w:fldChar w:fldCharType="separate"/>
           </w:r>
           <w:r>
@@ -605,50 +1750,7 @@
               <w:b w:val="1"/>
               <w:rtl w:val="0"/>
             </w:rPr>
-            <w:t xml:space="preserve">4</w:t>
-          </w:r>
-          <w:r>
-            <w:fldChar w:fldCharType="end"/>
-          </w:r>
-          <w:r>
-            <w:rPr>
-              <w:rtl w:val="0"/>
-            </w:rPr>
-          </w:r>
-        </w:p>
-        <w:p>
-          <w:pPr>
-            <w:tabs>
-              <w:tab w:val="right" w:pos="9030"/>
-            </w:tabs>
-            <w:spacing w:before="60" w:line="240" w:lineRule="auto"/>
-            <w:ind w:left="360" w:firstLine="0"/>
-            <w:rPr/>
-          </w:pPr>
-          <w:hyperlink w:anchor="_by4t0q9lzl6u">
-            <w:r>
-              <w:rPr>
-                <w:rtl w:val="0"/>
-              </w:rPr>
-              <w:t xml:space="preserve">2.1.- Declaración del problema</w:t>
-            </w:r>
-          </w:hyperlink>
-          <w:r>
-            <w:rPr>
-              <w:rtl w:val="0"/>
-            </w:rPr>
-            <w:tab/>
-          </w:r>
-          <w:r>
-            <w:fldChar w:fldCharType="begin"/>
-            <w:instrText xml:space="preserve"> PAGEREF _by4t0q9lzl6u \h </w:instrText>
-            <w:fldChar w:fldCharType="separate"/>
-          </w:r>
-          <w:r>
-            <w:rPr>
-              <w:rtl w:val="0"/>
-            </w:rPr>
-            <w:t xml:space="preserve">5</w:t>
+            <w:t xml:space="preserve">11</w:t>
           </w:r>
           <w:r>
             <w:fldChar w:fldCharType="end"/>
@@ -666,460 +1768,34 @@
             </w:tabs>
             <w:spacing w:before="200" w:line="240" w:lineRule="auto"/>
             <w:ind w:left="0" w:firstLine="0"/>
-            <w:rPr/>
-          </w:pPr>
-          <w:hyperlink w:anchor="_yapd6632fpkc">
-            <w:r>
-              <w:rPr>
-                <w:b w:val="1"/>
-                <w:rtl w:val="0"/>
-              </w:rPr>
-              <w:t xml:space="preserve">3.- Descripciones de la parte interesada y el usuario</w:t>
-            </w:r>
-          </w:hyperlink>
-          <w:r>
-            <w:rPr>
+            <w:rPr>
+              <w:rFonts w:ascii="Arial" w:cs="Arial" w:eastAsia="Arial" w:hAnsi="Arial"/>
               <w:b w:val="1"/>
-              <w:rtl w:val="0"/>
-            </w:rPr>
-            <w:tab/>
-          </w:r>
-          <w:r>
-            <w:fldChar w:fldCharType="begin"/>
-            <w:instrText xml:space="preserve"> PAGEREF _yapd6632fpkc \h </w:instrText>
-            <w:fldChar w:fldCharType="separate"/>
-          </w:r>
-          <w:r>
-            <w:rPr>
-              <w:b w:val="1"/>
-              <w:rtl w:val="0"/>
-            </w:rPr>
-            <w:t xml:space="preserve">6</w:t>
-          </w:r>
-          <w:r>
-            <w:fldChar w:fldCharType="end"/>
-          </w:r>
-          <w:r>
-            <w:rPr>
-              <w:rtl w:val="0"/>
-            </w:rPr>
-          </w:r>
-        </w:p>
-        <w:p>
-          <w:pPr>
-            <w:tabs>
-              <w:tab w:val="right" w:pos="9030"/>
-            </w:tabs>
-            <w:spacing w:before="60" w:line="240" w:lineRule="auto"/>
-            <w:ind w:left="360" w:firstLine="0"/>
-            <w:rPr/>
-          </w:pPr>
-          <w:hyperlink w:anchor="_jpijv82ae130">
-            <w:r>
-              <w:rPr>
-                <w:rtl w:val="0"/>
-              </w:rPr>
-              <w:t xml:space="preserve">3.1.- Ambiente de operación</w:t>
-            </w:r>
-          </w:hyperlink>
-          <w:r>
-            <w:rPr>
-              <w:rtl w:val="0"/>
-            </w:rPr>
-            <w:tab/>
-          </w:r>
-          <w:r>
-            <w:fldChar w:fldCharType="begin"/>
-            <w:instrText xml:space="preserve"> PAGEREF _jpijv82ae130 \h </w:instrText>
-            <w:fldChar w:fldCharType="separate"/>
-          </w:r>
-          <w:r>
-            <w:rPr>
-              <w:rtl w:val="0"/>
-            </w:rPr>
-            <w:t xml:space="preserve">6</w:t>
-          </w:r>
-          <w:r>
-            <w:fldChar w:fldCharType="end"/>
-          </w:r>
-          <w:r>
-            <w:rPr>
-              <w:rtl w:val="0"/>
-            </w:rPr>
-          </w:r>
-        </w:p>
-        <w:p>
-          <w:pPr>
-            <w:tabs>
-              <w:tab w:val="right" w:pos="9030"/>
-            </w:tabs>
-            <w:spacing w:before="60" w:line="240" w:lineRule="auto"/>
-            <w:ind w:left="360" w:firstLine="0"/>
-            <w:rPr/>
-          </w:pPr>
-          <w:hyperlink w:anchor="_y6jl9v11mbve">
-            <w:r>
-              <w:rPr>
-                <w:rtl w:val="0"/>
-              </w:rPr>
-              <w:t xml:space="preserve">3.2.- Ambiente del usuario</w:t>
-            </w:r>
-          </w:hyperlink>
-          <w:r>
-            <w:rPr>
-              <w:rtl w:val="0"/>
-            </w:rPr>
-            <w:tab/>
-          </w:r>
-          <w:r>
-            <w:fldChar w:fldCharType="begin"/>
-            <w:instrText xml:space="preserve"> PAGEREF _y6jl9v11mbve \h </w:instrText>
-            <w:fldChar w:fldCharType="separate"/>
-          </w:r>
-          <w:r>
-            <w:rPr>
-              <w:rtl w:val="0"/>
-            </w:rPr>
-            <w:t xml:space="preserve">7</w:t>
-          </w:r>
-          <w:r>
-            <w:fldChar w:fldCharType="end"/>
-          </w:r>
-          <w:r>
-            <w:rPr>
-              <w:rtl w:val="0"/>
-            </w:rPr>
-          </w:r>
-        </w:p>
-        <w:p>
-          <w:pPr>
-            <w:tabs>
-              <w:tab w:val="right" w:pos="9030"/>
-            </w:tabs>
-            <w:spacing w:before="200" w:line="240" w:lineRule="auto"/>
-            <w:ind w:left="0" w:firstLine="0"/>
-            <w:rPr/>
-          </w:pPr>
-          <w:hyperlink w:anchor="_nka4hxzf255d">
-            <w:r>
-              <w:rPr>
-                <w:b w:val="1"/>
-                <w:rtl w:val="0"/>
-              </w:rPr>
-              <w:t xml:space="preserve">4.- Perspectiva del producto</w:t>
-            </w:r>
-          </w:hyperlink>
-          <w:r>
-            <w:rPr>
-              <w:b w:val="1"/>
-              <w:rtl w:val="0"/>
-            </w:rPr>
-            <w:tab/>
-          </w:r>
-          <w:r>
-            <w:fldChar w:fldCharType="begin"/>
-            <w:instrText xml:space="preserve"> PAGEREF _nka4hxzf255d \h </w:instrText>
-            <w:fldChar w:fldCharType="separate"/>
-          </w:r>
-          <w:r>
-            <w:rPr>
-              <w:b w:val="1"/>
-              <w:rtl w:val="0"/>
-            </w:rPr>
-            <w:t xml:space="preserve">7</w:t>
-          </w:r>
-          <w:r>
-            <w:fldChar w:fldCharType="end"/>
-          </w:r>
-          <w:r>
-            <w:rPr>
-              <w:rtl w:val="0"/>
-            </w:rPr>
-          </w:r>
-        </w:p>
-        <w:p>
-          <w:pPr>
-            <w:tabs>
-              <w:tab w:val="right" w:pos="9030"/>
-            </w:tabs>
-            <w:spacing w:before="60" w:line="240" w:lineRule="auto"/>
-            <w:ind w:left="360" w:firstLine="0"/>
-            <w:rPr/>
-          </w:pPr>
-          <w:hyperlink w:anchor="_hkr3vfszyt66">
-            <w:r>
-              <w:rPr>
-                <w:rtl w:val="0"/>
-              </w:rPr>
-              <w:t xml:space="preserve">4.1.- Resumen de capacidades</w:t>
-            </w:r>
-          </w:hyperlink>
-          <w:r>
-            <w:rPr>
-              <w:rtl w:val="0"/>
-            </w:rPr>
-            <w:tab/>
-          </w:r>
-          <w:r>
-            <w:fldChar w:fldCharType="begin"/>
-            <w:instrText xml:space="preserve"> PAGEREF _hkr3vfszyt66 \h </w:instrText>
-            <w:fldChar w:fldCharType="separate"/>
-          </w:r>
-          <w:r>
-            <w:rPr>
-              <w:rtl w:val="0"/>
-            </w:rPr>
-            <w:t xml:space="preserve">7</w:t>
-          </w:r>
-          <w:r>
-            <w:fldChar w:fldCharType="end"/>
-          </w:r>
-          <w:r>
-            <w:rPr>
-              <w:rtl w:val="0"/>
-            </w:rPr>
-          </w:r>
-        </w:p>
-        <w:p>
-          <w:pPr>
-            <w:tabs>
-              <w:tab w:val="right" w:pos="9030"/>
-            </w:tabs>
-            <w:spacing w:before="60" w:line="240" w:lineRule="auto"/>
-            <w:ind w:left="360" w:firstLine="0"/>
-            <w:rPr/>
-          </w:pPr>
-          <w:hyperlink w:anchor="_dg96l8mwr7qi">
-            <w:r>
-              <w:rPr>
-                <w:rtl w:val="0"/>
-              </w:rPr>
-              <w:t xml:space="preserve">4.2.- Coste y precios</w:t>
-            </w:r>
-          </w:hyperlink>
-          <w:r>
-            <w:rPr>
-              <w:rtl w:val="0"/>
-            </w:rPr>
-            <w:tab/>
-          </w:r>
-          <w:r>
-            <w:fldChar w:fldCharType="begin"/>
-            <w:instrText xml:space="preserve"> PAGEREF _dg96l8mwr7qi \h </w:instrText>
-            <w:fldChar w:fldCharType="separate"/>
-          </w:r>
-          <w:r>
-            <w:rPr>
-              <w:rtl w:val="0"/>
-            </w:rPr>
-            <w:t xml:space="preserve">8</w:t>
-          </w:r>
-          <w:r>
-            <w:fldChar w:fldCharType="end"/>
-          </w:r>
-          <w:r>
-            <w:rPr>
-              <w:rtl w:val="0"/>
-            </w:rPr>
-          </w:r>
-        </w:p>
-        <w:p>
-          <w:pPr>
-            <w:tabs>
-              <w:tab w:val="right" w:pos="9030"/>
-            </w:tabs>
-            <w:spacing w:before="200" w:line="240" w:lineRule="auto"/>
-            <w:ind w:left="0" w:firstLine="0"/>
-            <w:rPr/>
-          </w:pPr>
-          <w:hyperlink w:anchor="_ygkryrj8axb2">
-            <w:r>
-              <w:rPr>
-                <w:b w:val="1"/>
-                <w:rtl w:val="0"/>
-              </w:rPr>
-              <w:t xml:space="preserve">5.- Logo</w:t>
-            </w:r>
-          </w:hyperlink>
-          <w:r>
-            <w:rPr>
-              <w:b w:val="1"/>
-              <w:rtl w:val="0"/>
-            </w:rPr>
-            <w:tab/>
-          </w:r>
-          <w:r>
-            <w:fldChar w:fldCharType="begin"/>
-            <w:instrText xml:space="preserve"> PAGEREF _ygkryrj8axb2 \h </w:instrText>
-            <w:fldChar w:fldCharType="separate"/>
-          </w:r>
-          <w:r>
-            <w:rPr>
-              <w:b w:val="1"/>
-              <w:rtl w:val="0"/>
-            </w:rPr>
-            <w:t xml:space="preserve">8</w:t>
-          </w:r>
-          <w:r>
-            <w:fldChar w:fldCharType="end"/>
-          </w:r>
-          <w:r>
-            <w:rPr>
-              <w:rtl w:val="0"/>
-            </w:rPr>
-          </w:r>
-        </w:p>
-        <w:p>
-          <w:pPr>
-            <w:tabs>
-              <w:tab w:val="right" w:pos="9030"/>
-            </w:tabs>
-            <w:spacing w:before="200" w:line="240" w:lineRule="auto"/>
-            <w:ind w:left="0" w:firstLine="0"/>
-            <w:rPr/>
-          </w:pPr>
-          <w:hyperlink w:anchor="_ngt41ncq5rqf">
-            <w:r>
-              <w:rPr>
-                <w:b w:val="1"/>
-                <w:rtl w:val="0"/>
-              </w:rPr>
-              <w:t xml:space="preserve">6.- Paleta de colores</w:t>
-            </w:r>
-          </w:hyperlink>
-          <w:r>
-            <w:rPr>
-              <w:b w:val="1"/>
-              <w:rtl w:val="0"/>
-            </w:rPr>
-            <w:tab/>
-          </w:r>
-          <w:r>
-            <w:fldChar w:fldCharType="begin"/>
-            <w:instrText xml:space="preserve"> PAGEREF _ngt41ncq5rqf \h </w:instrText>
-            <w:fldChar w:fldCharType="separate"/>
-          </w:r>
-          <w:r>
-            <w:rPr>
-              <w:b w:val="1"/>
-              <w:rtl w:val="0"/>
-            </w:rPr>
-            <w:t xml:space="preserve">9</w:t>
-          </w:r>
-          <w:r>
-            <w:fldChar w:fldCharType="end"/>
-          </w:r>
-          <w:r>
-            <w:rPr>
-              <w:rtl w:val="0"/>
-            </w:rPr>
-          </w:r>
-        </w:p>
-        <w:p>
-          <w:pPr>
-            <w:tabs>
-              <w:tab w:val="right" w:pos="9030"/>
-            </w:tabs>
-            <w:spacing w:before="200" w:line="240" w:lineRule="auto"/>
-            <w:ind w:left="0" w:firstLine="0"/>
-            <w:rPr/>
-          </w:pPr>
-          <w:hyperlink w:anchor="_w8mf6qv5naih">
-            <w:r>
-              <w:rPr>
-                <w:b w:val="1"/>
-                <w:rtl w:val="0"/>
-              </w:rPr>
-              <w:t xml:space="preserve">7.- Tipografías</w:t>
-            </w:r>
-          </w:hyperlink>
-          <w:r>
-            <w:rPr>
-              <w:b w:val="1"/>
-              <w:rtl w:val="0"/>
-            </w:rPr>
-            <w:tab/>
-          </w:r>
-          <w:r>
-            <w:fldChar w:fldCharType="begin"/>
-            <w:instrText xml:space="preserve"> PAGEREF _w8mf6qv5naih \h </w:instrText>
-            <w:fldChar w:fldCharType="separate"/>
-          </w:r>
-          <w:r>
-            <w:rPr>
-              <w:b w:val="1"/>
-              <w:rtl w:val="0"/>
-            </w:rPr>
-            <w:t xml:space="preserve">10</w:t>
-          </w:r>
-          <w:r>
-            <w:fldChar w:fldCharType="end"/>
-          </w:r>
-          <w:r>
-            <w:rPr>
-              <w:rtl w:val="0"/>
-            </w:rPr>
-          </w:r>
-        </w:p>
-        <w:p>
-          <w:pPr>
-            <w:tabs>
-              <w:tab w:val="right" w:pos="9030"/>
-            </w:tabs>
-            <w:spacing w:before="200" w:line="240" w:lineRule="auto"/>
-            <w:ind w:left="0" w:firstLine="0"/>
-            <w:rPr/>
-          </w:pPr>
-          <w:hyperlink w:anchor="_ocfgsgk9wsg">
-            <w:r>
-              <w:rPr>
-                <w:b w:val="1"/>
-                <w:rtl w:val="0"/>
-              </w:rPr>
-              <w:t xml:space="preserve">8.- Mockups</w:t>
-            </w:r>
-          </w:hyperlink>
-          <w:r>
-            <w:rPr>
-              <w:b w:val="1"/>
-              <w:rtl w:val="0"/>
-            </w:rPr>
-            <w:tab/>
-          </w:r>
-          <w:r>
-            <w:fldChar w:fldCharType="begin"/>
-            <w:instrText xml:space="preserve"> PAGEREF _ocfgsgk9wsg \h </w:instrText>
-            <w:fldChar w:fldCharType="separate"/>
-          </w:r>
-          <w:r>
-            <w:rPr>
-              <w:b w:val="1"/>
-              <w:rtl w:val="0"/>
-            </w:rPr>
-            <w:t xml:space="preserve">10</w:t>
-          </w:r>
-          <w:r>
-            <w:fldChar w:fldCharType="end"/>
-          </w:r>
-          <w:r>
-            <w:rPr>
-              <w:rtl w:val="0"/>
-            </w:rPr>
-          </w:r>
-        </w:p>
-        <w:p>
-          <w:pPr>
-            <w:tabs>
-              <w:tab w:val="right" w:pos="9030"/>
-            </w:tabs>
-            <w:spacing w:before="200" w:line="240" w:lineRule="auto"/>
-            <w:ind w:left="0" w:firstLine="0"/>
-            <w:rPr/>
+              <w:i w:val="0"/>
+              <w:smallCaps w:val="0"/>
+              <w:strike w:val="0"/>
+              <w:color w:val="000000"/>
+              <w:sz w:val="22"/>
+              <w:szCs w:val="22"/>
+              <w:u w:val="none"/>
+              <w:shd w:fill="auto" w:val="clear"/>
+              <w:vertAlign w:val="baseline"/>
+            </w:rPr>
           </w:pPr>
           <w:hyperlink w:anchor="_z6x9ix6uhjqo">
             <w:r>
               <w:rPr>
+                <w:rFonts w:ascii="Arial" w:cs="Arial" w:eastAsia="Arial" w:hAnsi="Arial"/>
                 <w:b w:val="1"/>
+                <w:i w:val="0"/>
+                <w:smallCaps w:val="0"/>
+                <w:strike w:val="0"/>
+                <w:color w:val="000000"/>
+                <w:sz w:val="22"/>
+                <w:szCs w:val="22"/>
+                <w:u w:val="none"/>
+                <w:shd w:fill="auto" w:val="clear"/>
+                <w:vertAlign w:val="baseline"/>
                 <w:rtl w:val="0"/>
               </w:rPr>
               <w:t xml:space="preserve">9.- Tarjeta de presentación</w:t>
@@ -1127,7 +1803,17 @@
           </w:hyperlink>
           <w:r>
             <w:rPr>
+              <w:rFonts w:ascii="Arial" w:cs="Arial" w:eastAsia="Arial" w:hAnsi="Arial"/>
               <w:b w:val="1"/>
+              <w:i w:val="0"/>
+              <w:smallCaps w:val="0"/>
+              <w:strike w:val="0"/>
+              <w:color w:val="000000"/>
+              <w:sz w:val="22"/>
+              <w:szCs w:val="22"/>
+              <w:u w:val="none"/>
+              <w:shd w:fill="auto" w:val="clear"/>
+              <w:vertAlign w:val="baseline"/>
               <w:rtl w:val="0"/>
             </w:rPr>
             <w:tab/>
@@ -1139,10 +1825,20 @@
           </w:r>
           <w:r>
             <w:rPr>
+              <w:rFonts w:ascii="Arial" w:cs="Arial" w:eastAsia="Arial" w:hAnsi="Arial"/>
               <w:b w:val="1"/>
+              <w:i w:val="0"/>
+              <w:smallCaps w:val="0"/>
+              <w:strike w:val="0"/>
+              <w:color w:val="000000"/>
+              <w:sz w:val="22"/>
+              <w:szCs w:val="22"/>
+              <w:u w:val="none"/>
+              <w:shd w:fill="auto" w:val="clear"/>
+              <w:vertAlign w:val="baseline"/>
               <w:rtl w:val="0"/>
             </w:rPr>
-            <w:t xml:space="preserve">11</w:t>
+            <w:t xml:space="preserve">13</w:t>
           </w:r>
           <w:r>
             <w:fldChar w:fldCharType="end"/>
@@ -1160,12 +1856,34 @@
             </w:tabs>
             <w:spacing w:after="80" w:before="200" w:line="240" w:lineRule="auto"/>
             <w:ind w:left="0" w:firstLine="0"/>
-            <w:rPr/>
+            <w:rPr>
+              <w:rFonts w:ascii="Arial" w:cs="Arial" w:eastAsia="Arial" w:hAnsi="Arial"/>
+              <w:b w:val="1"/>
+              <w:i w:val="0"/>
+              <w:smallCaps w:val="0"/>
+              <w:strike w:val="0"/>
+              <w:color w:val="000000"/>
+              <w:sz w:val="22"/>
+              <w:szCs w:val="22"/>
+              <w:u w:val="none"/>
+              <w:shd w:fill="auto" w:val="clear"/>
+              <w:vertAlign w:val="baseline"/>
+            </w:rPr>
           </w:pPr>
           <w:hyperlink w:anchor="_dgyni0mk0vsf">
             <w:r>
               <w:rPr>
+                <w:rFonts w:ascii="Arial" w:cs="Arial" w:eastAsia="Arial" w:hAnsi="Arial"/>
                 <w:b w:val="1"/>
+                <w:i w:val="0"/>
+                <w:smallCaps w:val="0"/>
+                <w:strike w:val="0"/>
+                <w:color w:val="000000"/>
+                <w:sz w:val="22"/>
+                <w:szCs w:val="22"/>
+                <w:u w:val="none"/>
+                <w:shd w:fill="auto" w:val="clear"/>
+                <w:vertAlign w:val="baseline"/>
                 <w:rtl w:val="0"/>
               </w:rPr>
               <w:t xml:space="preserve">10.- Hoja membretada</w:t>
@@ -1173,7 +1891,17 @@
           </w:hyperlink>
           <w:r>
             <w:rPr>
+              <w:rFonts w:ascii="Arial" w:cs="Arial" w:eastAsia="Arial" w:hAnsi="Arial"/>
               <w:b w:val="1"/>
+              <w:i w:val="0"/>
+              <w:smallCaps w:val="0"/>
+              <w:strike w:val="0"/>
+              <w:color w:val="000000"/>
+              <w:sz w:val="22"/>
+              <w:szCs w:val="22"/>
+              <w:u w:val="none"/>
+              <w:shd w:fill="auto" w:val="clear"/>
+              <w:vertAlign w:val="baseline"/>
               <w:rtl w:val="0"/>
             </w:rPr>
             <w:tab/>
@@ -1185,10 +1913,20 @@
           </w:r>
           <w:r>
             <w:rPr>
+              <w:rFonts w:ascii="Arial" w:cs="Arial" w:eastAsia="Arial" w:hAnsi="Arial"/>
               <w:b w:val="1"/>
+              <w:i w:val="0"/>
+              <w:smallCaps w:val="0"/>
+              <w:strike w:val="0"/>
+              <w:color w:val="000000"/>
+              <w:sz w:val="22"/>
+              <w:szCs w:val="22"/>
+              <w:u w:val="none"/>
+              <w:shd w:fill="auto" w:val="clear"/>
+              <w:vertAlign w:val="baseline"/>
               <w:rtl w:val="0"/>
             </w:rPr>
-            <w:t xml:space="preserve">12</w:t>
+            <w:t xml:space="preserve">14</w:t>
           </w:r>
           <w:r>
             <w:fldChar w:fldCharType="end"/>
@@ -4230,12 +4968,12 @@
           <wp:inline distB="114300" distT="114300" distL="114300" distR="114300">
             <wp:extent cx="3529013" cy="3313829"/>
             <wp:effectExtent b="0" l="0" r="0" t="0"/>
-            <wp:docPr id="1" name="image3.png"/>
+            <wp:docPr id="1" name="image5.png"/>
             <a:graphic>
               <a:graphicData uri="http://schemas.openxmlformats.org/drawingml/2006/picture">
                 <pic:pic>
                   <pic:nvPicPr>
-                    <pic:cNvPr id="0" name="image3.png"/>
+                    <pic:cNvPr id="0" name="image5.png"/>
                     <pic:cNvPicPr preferRelativeResize="0"/>
                   </pic:nvPicPr>
                   <pic:blipFill>
@@ -4465,12 +5203,12 @@
           <wp:inline distB="114300" distT="114300" distL="114300" distR="114300">
             <wp:extent cx="3133725" cy="3000375"/>
             <wp:effectExtent b="0" l="0" r="0" t="0"/>
-            <wp:docPr id="4" name="image5.png"/>
+            <wp:docPr id="6" name="image4.png"/>
             <a:graphic>
               <a:graphicData uri="http://schemas.openxmlformats.org/drawingml/2006/picture">
                 <pic:pic>
                   <pic:nvPicPr>
-                    <pic:cNvPr id="0" name="image5.png"/>
+                    <pic:cNvPr id="0" name="image4.png"/>
                     <pic:cNvPicPr preferRelativeResize="0"/>
                   </pic:nvPicPr>
                   <pic:blipFill>
@@ -4719,26 +5457,147 @@
         <w:jc w:val="both"/>
         <w:rPr/>
       </w:pPr>
-      <w:bookmarkStart w:colFirst="0" w:colLast="0" w:name="_ocfgsgk9wsg" w:id="17"/>
+      <w:bookmarkStart w:colFirst="0" w:colLast="0" w:name="_a0jmtudsajb8" w:id="17"/>
       <w:bookmarkEnd w:id="17"/>
       <w:r>
         <w:rPr>
           <w:rtl w:val="0"/>
         </w:rPr>
-        <w:t xml:space="preserve">8.- Mockups</w:t>
-      </w:r>
-    </w:p>
-    <w:p>
-      <w:pPr>
-        <w:shd w:fill="ffffff" w:val="clear"/>
-        <w:spacing w:after="240" w:before="60" w:lineRule="auto"/>
-        <w:ind w:left="0" w:firstLine="0"/>
-        <w:jc w:val="both"/>
-        <w:rPr>
-          <w:color w:val="24292e"/>
-          <w:sz w:val="24"/>
-          <w:szCs w:val="24"/>
-        </w:rPr>
+      </w:r>
+    </w:p>
+    <w:p>
+      <w:pPr>
+        <w:rPr/>
+      </w:pPr>
+      <w:r>
+        <w:rPr>
+          <w:rtl w:val="0"/>
+        </w:rPr>
+      </w:r>
+    </w:p>
+    <w:p>
+      <w:pPr>
+        <w:rPr/>
+      </w:pPr>
+      <w:r>
+        <w:rPr>
+          <w:rtl w:val="0"/>
+        </w:rPr>
+      </w:r>
+    </w:p>
+    <w:p>
+      <w:pPr>
+        <w:rPr/>
+      </w:pPr>
+      <w:r>
+        <w:rPr>
+          <w:rtl w:val="0"/>
+        </w:rPr>
+      </w:r>
+    </w:p>
+    <w:p>
+      <w:pPr>
+        <w:rPr/>
+      </w:pPr>
+      <w:r>
+        <w:rPr>
+          <w:rtl w:val="0"/>
+        </w:rPr>
+      </w:r>
+    </w:p>
+    <w:p>
+      <w:pPr>
+        <w:rPr/>
+      </w:pPr>
+      <w:r>
+        <w:rPr>
+          <w:rtl w:val="0"/>
+        </w:rPr>
+      </w:r>
+    </w:p>
+    <w:p>
+      <w:pPr>
+        <w:rPr/>
+      </w:pPr>
+      <w:r>
+        <w:rPr>
+          <w:rtl w:val="0"/>
+        </w:rPr>
+      </w:r>
+    </w:p>
+    <w:p>
+      <w:pPr>
+        <w:rPr/>
+      </w:pPr>
+      <w:r>
+        <w:rPr>
+          <w:rtl w:val="0"/>
+        </w:rPr>
+      </w:r>
+    </w:p>
+    <w:p>
+      <w:pPr>
+        <w:rPr/>
+      </w:pPr>
+      <w:r>
+        <w:rPr>
+          <w:rtl w:val="0"/>
+        </w:rPr>
+      </w:r>
+    </w:p>
+    <w:p>
+      <w:pPr>
+        <w:rPr/>
+      </w:pPr>
+      <w:r>
+        <w:rPr>
+          <w:rtl w:val="0"/>
+        </w:rPr>
+      </w:r>
+    </w:p>
+    <w:p>
+      <w:pPr>
+        <w:rPr/>
+      </w:pPr>
+      <w:r>
+        <w:rPr>
+          <w:rtl w:val="0"/>
+        </w:rPr>
+      </w:r>
+    </w:p>
+    <w:p>
+      <w:pPr>
+        <w:rPr/>
+      </w:pPr>
+      <w:r>
+        <w:rPr>
+          <w:rtl w:val="0"/>
+        </w:rPr>
+      </w:r>
+    </w:p>
+    <w:p>
+      <w:pPr>
+        <w:rPr/>
+      </w:pPr>
+      <w:r>
+        <w:rPr>
+          <w:rtl w:val="0"/>
+        </w:rPr>
+      </w:r>
+    </w:p>
+    <w:p>
+      <w:pPr>
+        <w:rPr/>
+      </w:pPr>
+      <w:r>
+        <w:rPr>
+          <w:rtl w:val="0"/>
+        </w:rPr>
+      </w:r>
+    </w:p>
+    <w:p>
+      <w:pPr>
+        <w:rPr/>
       </w:pPr>
       <w:r>
         <w:rPr>
@@ -4754,13 +5613,61 @@
         <w:jc w:val="both"/>
         <w:rPr/>
       </w:pPr>
-      <w:bookmarkStart w:colFirst="0" w:colLast="0" w:name="_z6x9ix6uhjqo" w:id="18"/>
+      <w:bookmarkStart w:colFirst="0" w:colLast="0" w:name="_5r8k6gxylgy9" w:id="18"/>
       <w:bookmarkEnd w:id="18"/>
       <w:r>
         <w:rPr>
           <w:rtl w:val="0"/>
         </w:rPr>
-        <w:t xml:space="preserve">9.- Tarjeta de presentación</w:t>
+      </w:r>
+    </w:p>
+    <w:p>
+      <w:pPr>
+        <w:rPr/>
+      </w:pPr>
+      <w:r>
+        <w:rPr>
+          <w:rtl w:val="0"/>
+        </w:rPr>
+      </w:r>
+    </w:p>
+    <w:p>
+      <w:pPr>
+        <w:pStyle w:val="Heading1"/>
+        <w:shd w:fill="ffffff" w:val="clear"/>
+        <w:spacing w:after="240" w:before="60" w:lineRule="auto"/>
+        <w:jc w:val="both"/>
+        <w:rPr/>
+      </w:pPr>
+      <w:bookmarkStart w:colFirst="0" w:colLast="0" w:name="_ayw5i4kme73j" w:id="19"/>
+      <w:bookmarkEnd w:id="19"/>
+      <w:r>
+        <w:rPr>
+          <w:rtl w:val="0"/>
+        </w:rPr>
+        <w:t xml:space="preserve">8.- Mockups</w:t>
+      </w:r>
+    </w:p>
+    <w:p>
+      <w:pPr>
+        <w:shd w:fill="ffffff" w:val="clear"/>
+        <w:spacing w:after="240" w:before="60" w:lineRule="auto"/>
+        <w:ind w:left="0" w:firstLine="0"/>
+        <w:jc w:val="both"/>
+        <w:rPr>
+          <w:color w:val="24292e"/>
+          <w:sz w:val="24"/>
+          <w:szCs w:val="24"/>
+        </w:rPr>
+      </w:pPr>
+      <w:r>
+        <w:rPr>
+          <w:color w:val="24292e"/>
+          <w:sz w:val="24"/>
+          <w:szCs w:val="24"/>
+          <w:rtl w:val="0"/>
+        </w:rPr>
+        <w:t xml:space="preserve">Filtrado:</w:t>
       </w:r>
     </w:p>
     <w:p>
@@ -4770,6 +5677,294 @@
         <w:ind w:left="0" w:firstLine="0"/>
         <w:jc w:val="center"/>
         <w:rPr>
+          <w:color w:val="24292e"/>
+          <w:sz w:val="24"/>
+          <w:szCs w:val="24"/>
+        </w:rPr>
+      </w:pPr>
+      <w:r>
+        <w:rPr>
+          <w:color w:val="24292e"/>
+          <w:sz w:val="24"/>
+          <w:szCs w:val="24"/>
+        </w:rPr>
+        <w:drawing>
+          <wp:inline distB="114300" distT="114300" distL="114300" distR="114300">
+            <wp:extent cx="2514600" cy="4733925"/>
+            <wp:effectExtent b="0" l="0" r="0" t="0"/>
+            <wp:docPr id="2" name="image7.png"/>
+            <a:graphic>
+              <a:graphicData uri="http://schemas.openxmlformats.org/drawingml/2006/picture">
+                <pic:pic>
+                  <pic:nvPicPr>
+                    <pic:cNvPr id="0" name="image7.png"/>
+                    <pic:cNvPicPr preferRelativeResize="0"/>
+                  </pic:nvPicPr>
+                  <pic:blipFill>
+                    <a:blip r:embed="rId9"/>
+                    <a:srcRect b="0" l="0" r="0" t="0"/>
+                    <a:stretch>
+                      <a:fillRect/>
+                    </a:stretch>
+                  </pic:blipFill>
+                  <pic:spPr>
+                    <a:xfrm>
+                      <a:off x="0" y="0"/>
+                      <a:ext cx="2514600" cy="4733925"/>
+                    </a:xfrm>
+                    <a:prstGeom prst="rect"/>
+                    <a:ln/>
+                  </pic:spPr>
+                </pic:pic>
+              </a:graphicData>
+            </a:graphic>
+          </wp:inline>
+        </w:drawing>
+      </w:r>
+      <w:r>
+        <w:rPr>
+          <w:rtl w:val="0"/>
+        </w:rPr>
+      </w:r>
+    </w:p>
+    <w:p>
+      <w:pPr>
+        <w:shd w:fill="ffffff" w:val="clear"/>
+        <w:spacing w:after="240" w:before="60" w:lineRule="auto"/>
+        <w:ind w:left="0" w:firstLine="0"/>
+        <w:rPr>
+          <w:color w:val="24292e"/>
+          <w:sz w:val="24"/>
+          <w:szCs w:val="24"/>
+        </w:rPr>
+      </w:pPr>
+      <w:r>
+        <w:rPr>
+          <w:rtl w:val="0"/>
+        </w:rPr>
+      </w:r>
+    </w:p>
+    <w:p>
+      <w:pPr>
+        <w:shd w:fill="ffffff" w:val="clear"/>
+        <w:spacing w:after="240" w:before="60" w:lineRule="auto"/>
+        <w:ind w:left="0" w:firstLine="0"/>
+        <w:rPr>
+          <w:color w:val="24292e"/>
+          <w:sz w:val="24"/>
+          <w:szCs w:val="24"/>
+        </w:rPr>
+      </w:pPr>
+      <w:r>
+        <w:rPr>
+          <w:rtl w:val="0"/>
+        </w:rPr>
+      </w:r>
+    </w:p>
+    <w:p>
+      <w:pPr>
+        <w:shd w:fill="ffffff" w:val="clear"/>
+        <w:spacing w:after="240" w:before="60" w:lineRule="auto"/>
+        <w:ind w:left="0" w:firstLine="0"/>
+        <w:rPr>
+          <w:color w:val="24292e"/>
+          <w:sz w:val="24"/>
+          <w:szCs w:val="24"/>
+        </w:rPr>
+      </w:pPr>
+      <w:r>
+        <w:rPr>
+          <w:rtl w:val="0"/>
+        </w:rPr>
+      </w:r>
+    </w:p>
+    <w:p>
+      <w:pPr>
+        <w:shd w:fill="ffffff" w:val="clear"/>
+        <w:spacing w:after="240" w:before="60" w:lineRule="auto"/>
+        <w:ind w:left="0" w:firstLine="0"/>
+        <w:rPr>
+          <w:color w:val="24292e"/>
+          <w:sz w:val="24"/>
+          <w:szCs w:val="24"/>
+        </w:rPr>
+      </w:pPr>
+      <w:r>
+        <w:rPr>
+          <w:rtl w:val="0"/>
+        </w:rPr>
+      </w:r>
+    </w:p>
+    <w:p>
+      <w:pPr>
+        <w:shd w:fill="ffffff" w:val="clear"/>
+        <w:spacing w:after="240" w:before="60" w:lineRule="auto"/>
+        <w:ind w:left="0" w:firstLine="0"/>
+        <w:rPr>
+          <w:color w:val="24292e"/>
+          <w:sz w:val="24"/>
+          <w:szCs w:val="24"/>
+        </w:rPr>
+      </w:pPr>
+      <w:r>
+        <w:rPr>
+          <w:rtl w:val="0"/>
+        </w:rPr>
+      </w:r>
+    </w:p>
+    <w:p>
+      <w:pPr>
+        <w:shd w:fill="ffffff" w:val="clear"/>
+        <w:spacing w:after="240" w:before="60" w:lineRule="auto"/>
+        <w:ind w:left="0" w:firstLine="0"/>
+        <w:rPr>
+          <w:color w:val="24292e"/>
+          <w:sz w:val="24"/>
+          <w:szCs w:val="24"/>
+        </w:rPr>
+      </w:pPr>
+      <w:r>
+        <w:rPr>
+          <w:rtl w:val="0"/>
+        </w:rPr>
+      </w:r>
+    </w:p>
+    <w:p>
+      <w:pPr>
+        <w:shd w:fill="ffffff" w:val="clear"/>
+        <w:spacing w:after="240" w:before="60" w:lineRule="auto"/>
+        <w:ind w:left="0" w:firstLine="0"/>
+        <w:rPr>
+          <w:color w:val="24292e"/>
+          <w:sz w:val="24"/>
+          <w:szCs w:val="24"/>
+        </w:rPr>
+      </w:pPr>
+      <w:r>
+        <w:rPr>
+          <w:rtl w:val="0"/>
+        </w:rPr>
+      </w:r>
+    </w:p>
+    <w:p>
+      <w:pPr>
+        <w:shd w:fill="ffffff" w:val="clear"/>
+        <w:spacing w:after="240" w:before="60" w:lineRule="auto"/>
+        <w:ind w:left="0" w:firstLine="0"/>
+        <w:rPr>
+          <w:color w:val="24292e"/>
+          <w:sz w:val="24"/>
+          <w:szCs w:val="24"/>
+        </w:rPr>
+      </w:pPr>
+      <w:r>
+        <w:rPr>
+          <w:rtl w:val="0"/>
+        </w:rPr>
+      </w:r>
+    </w:p>
+    <w:p>
+      <w:pPr>
+        <w:shd w:fill="ffffff" w:val="clear"/>
+        <w:spacing w:after="240" w:before="60" w:lineRule="auto"/>
+        <w:ind w:left="0" w:firstLine="0"/>
+        <w:rPr>
+          <w:color w:val="24292e"/>
+          <w:sz w:val="24"/>
+          <w:szCs w:val="24"/>
+        </w:rPr>
+      </w:pPr>
+      <w:r>
+        <w:rPr>
+          <w:color w:val="24292e"/>
+          <w:sz w:val="24"/>
+          <w:szCs w:val="24"/>
+          <w:rtl w:val="0"/>
+        </w:rPr>
+        <w:t xml:space="preserve">Sección de noticias:</w:t>
+      </w:r>
+    </w:p>
+    <w:p>
+      <w:pPr>
+        <w:shd w:fill="ffffff" w:val="clear"/>
+        <w:spacing w:after="240" w:before="60" w:lineRule="auto"/>
+        <w:ind w:left="0" w:firstLine="0"/>
+        <w:jc w:val="center"/>
+        <w:rPr>
+          <w:color w:val="24292e"/>
+          <w:sz w:val="24"/>
+          <w:szCs w:val="24"/>
+        </w:rPr>
+      </w:pPr>
+      <w:r>
+        <w:rPr>
+          <w:color w:val="24292e"/>
+          <w:sz w:val="24"/>
+          <w:szCs w:val="24"/>
+        </w:rPr>
+        <w:drawing>
+          <wp:inline distB="114300" distT="114300" distL="114300" distR="114300">
+            <wp:extent cx="2847975" cy="5153025"/>
+            <wp:effectExtent b="0" l="0" r="0" t="0"/>
+            <wp:docPr id="5" name="image6.png"/>
+            <a:graphic>
+              <a:graphicData uri="http://schemas.openxmlformats.org/drawingml/2006/picture">
+                <pic:pic>
+                  <pic:nvPicPr>
+                    <pic:cNvPr id="0" name="image6.png"/>
+                    <pic:cNvPicPr preferRelativeResize="0"/>
+                  </pic:nvPicPr>
+                  <pic:blipFill>
+                    <a:blip r:embed="rId10"/>
+                    <a:srcRect b="0" l="0" r="0" t="0"/>
+                    <a:stretch>
+                      <a:fillRect/>
+                    </a:stretch>
+                  </pic:blipFill>
+                  <pic:spPr>
+                    <a:xfrm>
+                      <a:off x="0" y="0"/>
+                      <a:ext cx="2847975" cy="5153025"/>
+                    </a:xfrm>
+                    <a:prstGeom prst="rect"/>
+                    <a:ln/>
+                  </pic:spPr>
+                </pic:pic>
+              </a:graphicData>
+            </a:graphic>
+          </wp:inline>
+        </w:drawing>
+      </w:r>
+      <w:r>
+        <w:rPr>
+          <w:rtl w:val="0"/>
+        </w:rPr>
+      </w:r>
+    </w:p>
+    <w:p>
+      <w:pPr>
+        <w:pStyle w:val="Heading1"/>
+        <w:shd w:fill="ffffff" w:val="clear"/>
+        <w:spacing w:after="240" w:before="60" w:lineRule="auto"/>
+        <w:jc w:val="both"/>
+        <w:rPr/>
+      </w:pPr>
+      <w:bookmarkStart w:colFirst="0" w:colLast="0" w:name="_z6x9ix6uhjqo" w:id="20"/>
+      <w:bookmarkEnd w:id="20"/>
+      <w:r>
+        <w:rPr>
+          <w:rtl w:val="0"/>
+        </w:rPr>
+        <w:t xml:space="preserve">9.- Tarjeta de presentación</w:t>
+      </w:r>
+    </w:p>
+    <w:p>
+      <w:pPr>
+        <w:shd w:fill="ffffff" w:val="clear"/>
+        <w:spacing w:after="240" w:before="60" w:lineRule="auto"/>
+        <w:ind w:left="0" w:firstLine="0"/>
+        <w:jc w:val="center"/>
+        <w:rPr>
           <w:b w:val="1"/>
           <w:color w:val="24292e"/>
           <w:sz w:val="28"/>
@@ -4787,16 +5982,16 @@
           <wp:inline distB="114300" distT="114300" distL="114300" distR="114300">
             <wp:extent cx="4595813" cy="2817035"/>
             <wp:effectExtent b="0" l="0" r="0" t="0"/>
-            <wp:docPr id="3" name="image1.png"/>
+            <wp:docPr id="4" name="image2.png"/>
             <a:graphic>
               <a:graphicData uri="http://schemas.openxmlformats.org/drawingml/2006/picture">
                 <pic:pic>
                   <pic:nvPicPr>
-                    <pic:cNvPr id="0" name="image1.png"/>
+                    <pic:cNvPr id="0" name="image2.png"/>
                     <pic:cNvPicPr preferRelativeResize="0"/>
                   </pic:nvPicPr>
                   <pic:blipFill>
-                    <a:blip r:embed="rId9"/>
+                    <a:blip r:embed="rId11"/>
                     <a:srcRect b="0" l="0" r="0" t="0"/>
                     <a:stretch>
                       <a:fillRect/>
@@ -4849,8 +6044,8 @@
         <w:jc w:val="both"/>
         <w:rPr/>
       </w:pPr>
-      <w:bookmarkStart w:colFirst="0" w:colLast="0" w:name="_dgyni0mk0vsf" w:id="19"/>
-      <w:bookmarkEnd w:id="19"/>
+      <w:bookmarkStart w:colFirst="0" w:colLast="0" w:name="_dgyni0mk0vsf" w:id="21"/>
+      <w:bookmarkEnd w:id="21"/>
       <w:r>
         <w:rPr>
           <w:rtl w:val="0"/>
@@ -4871,16 +6066,16 @@
           <wp:inline distB="114300" distT="114300" distL="114300" distR="114300">
             <wp:extent cx="5734050" cy="7416800"/>
             <wp:effectExtent b="0" l="0" r="0" t="0"/>
-            <wp:docPr id="2" name="image2.png"/>
+            <wp:docPr id="3" name="image1.png"/>
             <a:graphic>
               <a:graphicData uri="http://schemas.openxmlformats.org/drawingml/2006/picture">
                 <pic:pic>
                   <pic:nvPicPr>
-                    <pic:cNvPr id="0" name="image2.png"/>
+                    <pic:cNvPr id="0" name="image1.png"/>
                     <pic:cNvPicPr preferRelativeResize="0"/>
                   </pic:nvPicPr>
                   <pic:blipFill>
-                    <a:blip r:embed="rId10"/>
+                    <a:blip r:embed="rId12"/>
                     <a:srcRect b="0" l="0" r="0" t="0"/>
                     <a:stretch>
                       <a:fillRect/>
@@ -4907,10 +6102,10 @@
       </w:r>
     </w:p>
     <w:sectPr>
-      <w:headerReference r:id="rId11" w:type="default"/>
-      <w:headerReference r:id="rId12" w:type="first"/>
-      <w:footerReference r:id="rId13" w:type="default"/>
-      <w:footerReference r:id="rId14" w:type="first"/>
+      <w:headerReference r:id="rId13" w:type="default"/>
+      <w:headerReference r:id="rId14" w:type="first"/>
+      <w:footerReference r:id="rId15" w:type="default"/>
+      <w:footerReference r:id="rId16" w:type="first"/>
       <w:pgSz w:h="16834" w:w="11909"/>
       <w:pgMar w:bottom="1440" w:top="1440" w:left="1440" w:right="1440" w:header="720" w:footer="720"/>
       <w:pgNumType w:start="1"/>

</xml_diff>